<commit_message>
Fully Working Currency System
CurrencySystem V8 (Still V5)
CurrencyAddition
Changes to document
</commit_message>
<xml_diff>
--- a/2D Platformer/Assets/Comp Sci Coursework Dill.docx
+++ b/2D Platformer/Assets/Comp Sci Coursework Dill.docx
@@ -10636,13 +10636,7 @@
       </w:pPr>
       <w:r>
         <w:lastRenderedPageBreak/>
-        <w:t>Currency System V</w:t>
-      </w:r>
-      <w:r>
-        <w:t>5</w:t>
-      </w:r>
-      <w:r>
-        <w:t>:</w:t>
+        <w:t>Currency System V5:</w:t>
       </w:r>
     </w:p>
     <w:p>
@@ -11863,6 +11857,4641 @@
           <w:lang w:val="en-GB"/>
         </w:rPr>
       </w:pPr>
+    </w:p>
+    <w:p>
+      <w:pPr>
+        <w:rPr>
+          <w:rFonts w:cstheme="minorHAnsi"/>
+          <w:color w:val="000000"/>
+          <w:szCs w:val="24"/>
+          <w:lang w:val="en-GB"/>
+        </w:rPr>
+      </w:pPr>
+    </w:p>
+    <w:p>
+      <w:pPr>
+        <w:rPr>
+          <w:rFonts w:cstheme="minorHAnsi"/>
+          <w:color w:val="000000"/>
+          <w:szCs w:val="24"/>
+          <w:lang w:val="en-GB"/>
+        </w:rPr>
+      </w:pPr>
+      <w:r>
+        <w:rPr>
+          <w:rFonts w:cstheme="minorHAnsi"/>
+          <w:color w:val="000000"/>
+          <w:szCs w:val="24"/>
+          <w:lang w:val="en-GB"/>
+        </w:rPr>
+        <w:t>---------------------------------------------------------------------------------------------------------------------</w:t>
+      </w:r>
+    </w:p>
+    <w:p>
+      <w:pPr>
+        <w:pStyle w:val="Heading3"/>
+      </w:pPr>
+      <w:r>
+        <w:t>Currency System V</w:t>
+      </w:r>
+      <w:r>
+        <w:t>6</w:t>
+      </w:r>
+      <w:r>
+        <w:t>:</w:t>
+      </w:r>
+    </w:p>
+    <w:p>
+      <w:pPr>
+        <w:rPr>
+          <w:rFonts w:cstheme="minorHAnsi"/>
+          <w:color w:val="000000"/>
+          <w:szCs w:val="24"/>
+          <w:lang w:val="en-GB"/>
+        </w:rPr>
+      </w:pPr>
+    </w:p>
+    <w:p>
+      <w:pPr>
+        <w:autoSpaceDE w:val="0"/>
+        <w:autoSpaceDN w:val="0"/>
+        <w:adjustRightInd w:val="0"/>
+        <w:spacing w:line="240" w:lineRule="auto"/>
+        <w:rPr>
+          <w:rFonts w:ascii="Consolas" w:hAnsi="Consolas" w:cs="Consolas"/>
+          <w:color w:val="000000"/>
+          <w:sz w:val="19"/>
+          <w:szCs w:val="19"/>
+          <w:lang w:val="en-GB"/>
+        </w:rPr>
+      </w:pPr>
+      <w:r>
+        <w:rPr>
+          <w:rFonts w:ascii="Consolas" w:hAnsi="Consolas" w:cs="Consolas"/>
+          <w:color w:val="0000FF"/>
+          <w:sz w:val="19"/>
+          <w:szCs w:val="19"/>
+          <w:lang w:val="en-GB"/>
+        </w:rPr>
+        <w:t>public</w:t>
+      </w:r>
+      <w:r>
+        <w:rPr>
+          <w:rFonts w:ascii="Consolas" w:hAnsi="Consolas" w:cs="Consolas"/>
+          <w:color w:val="000000"/>
+          <w:sz w:val="19"/>
+          <w:szCs w:val="19"/>
+          <w:lang w:val="en-GB"/>
+        </w:rPr>
+        <w:t xml:space="preserve"> </w:t>
+      </w:r>
+      <w:r>
+        <w:rPr>
+          <w:rFonts w:ascii="Consolas" w:hAnsi="Consolas" w:cs="Consolas"/>
+          <w:color w:val="0000FF"/>
+          <w:sz w:val="19"/>
+          <w:szCs w:val="19"/>
+          <w:lang w:val="en-GB"/>
+        </w:rPr>
+        <w:t>class</w:t>
+      </w:r>
+      <w:r>
+        <w:rPr>
+          <w:rFonts w:ascii="Consolas" w:hAnsi="Consolas" w:cs="Consolas"/>
+          <w:color w:val="000000"/>
+          <w:sz w:val="19"/>
+          <w:szCs w:val="19"/>
+          <w:lang w:val="en-GB"/>
+        </w:rPr>
+        <w:t xml:space="preserve"> </w:t>
+      </w:r>
+      <w:r>
+        <w:rPr>
+          <w:rFonts w:ascii="Consolas" w:hAnsi="Consolas" w:cs="Consolas"/>
+          <w:color w:val="2B91AF"/>
+          <w:sz w:val="19"/>
+          <w:szCs w:val="19"/>
+          <w:lang w:val="en-GB"/>
+        </w:rPr>
+        <w:t>CurrencySystemV</w:t>
+      </w:r>
+      <w:proofErr w:type="gramStart"/>
+      <w:r>
+        <w:rPr>
+          <w:rFonts w:ascii="Consolas" w:hAnsi="Consolas" w:cs="Consolas"/>
+          <w:color w:val="2B91AF"/>
+          <w:sz w:val="19"/>
+          <w:szCs w:val="19"/>
+          <w:lang w:val="en-GB"/>
+        </w:rPr>
+        <w:t>5</w:t>
+      </w:r>
+      <w:r>
+        <w:rPr>
+          <w:rFonts w:ascii="Consolas" w:hAnsi="Consolas" w:cs="Consolas"/>
+          <w:color w:val="000000"/>
+          <w:sz w:val="19"/>
+          <w:szCs w:val="19"/>
+          <w:lang w:val="en-GB"/>
+        </w:rPr>
+        <w:t xml:space="preserve"> :</w:t>
+      </w:r>
+      <w:proofErr w:type="gramEnd"/>
+      <w:r>
+        <w:rPr>
+          <w:rFonts w:ascii="Consolas" w:hAnsi="Consolas" w:cs="Consolas"/>
+          <w:color w:val="000000"/>
+          <w:sz w:val="19"/>
+          <w:szCs w:val="19"/>
+          <w:lang w:val="en-GB"/>
+        </w:rPr>
+        <w:t xml:space="preserve"> </w:t>
+      </w:r>
+      <w:proofErr w:type="spellStart"/>
+      <w:r>
+        <w:rPr>
+          <w:rFonts w:ascii="Consolas" w:hAnsi="Consolas" w:cs="Consolas"/>
+          <w:color w:val="000000"/>
+          <w:sz w:val="19"/>
+          <w:szCs w:val="19"/>
+          <w:lang w:val="en-GB"/>
+        </w:rPr>
+        <w:t>MonoBehaviour</w:t>
+      </w:r>
+      <w:proofErr w:type="spellEnd"/>
+    </w:p>
+    <w:p>
+      <w:pPr>
+        <w:autoSpaceDE w:val="0"/>
+        <w:autoSpaceDN w:val="0"/>
+        <w:adjustRightInd w:val="0"/>
+        <w:spacing w:line="240" w:lineRule="auto"/>
+        <w:rPr>
+          <w:rFonts w:ascii="Consolas" w:hAnsi="Consolas" w:cs="Consolas"/>
+          <w:color w:val="000000"/>
+          <w:sz w:val="19"/>
+          <w:szCs w:val="19"/>
+          <w:lang w:val="en-GB"/>
+        </w:rPr>
+      </w:pPr>
+      <w:r>
+        <w:rPr>
+          <w:rFonts w:ascii="Consolas" w:hAnsi="Consolas" w:cs="Consolas"/>
+          <w:color w:val="000000"/>
+          <w:sz w:val="19"/>
+          <w:szCs w:val="19"/>
+          <w:lang w:val="en-GB"/>
+        </w:rPr>
+        <w:t>{</w:t>
+      </w:r>
+    </w:p>
+    <w:p>
+      <w:pPr>
+        <w:autoSpaceDE w:val="0"/>
+        <w:autoSpaceDN w:val="0"/>
+        <w:adjustRightInd w:val="0"/>
+        <w:spacing w:line="240" w:lineRule="auto"/>
+        <w:rPr>
+          <w:rFonts w:ascii="Consolas" w:hAnsi="Consolas" w:cs="Consolas"/>
+          <w:color w:val="000000"/>
+          <w:sz w:val="19"/>
+          <w:szCs w:val="19"/>
+          <w:lang w:val="en-GB"/>
+        </w:rPr>
+      </w:pPr>
+      <w:r>
+        <w:rPr>
+          <w:rFonts w:ascii="Consolas" w:hAnsi="Consolas" w:cs="Consolas"/>
+          <w:color w:val="000000"/>
+          <w:sz w:val="19"/>
+          <w:szCs w:val="19"/>
+          <w:lang w:val="en-GB"/>
+        </w:rPr>
+        <w:t xml:space="preserve">    </w:t>
+      </w:r>
+      <w:r>
+        <w:rPr>
+          <w:rFonts w:ascii="Consolas" w:hAnsi="Consolas" w:cs="Consolas"/>
+          <w:color w:val="0000FF"/>
+          <w:sz w:val="19"/>
+          <w:szCs w:val="19"/>
+          <w:lang w:val="en-GB"/>
+        </w:rPr>
+        <w:t>public</w:t>
+      </w:r>
+      <w:r>
+        <w:rPr>
+          <w:rFonts w:ascii="Consolas" w:hAnsi="Consolas" w:cs="Consolas"/>
+          <w:color w:val="000000"/>
+          <w:sz w:val="19"/>
+          <w:szCs w:val="19"/>
+          <w:lang w:val="en-GB"/>
+        </w:rPr>
+        <w:t xml:space="preserve"> Text </w:t>
+      </w:r>
+      <w:proofErr w:type="spellStart"/>
+      <w:proofErr w:type="gramStart"/>
+      <w:r>
+        <w:rPr>
+          <w:rFonts w:ascii="Consolas" w:hAnsi="Consolas" w:cs="Consolas"/>
+          <w:color w:val="000000"/>
+          <w:sz w:val="19"/>
+          <w:szCs w:val="19"/>
+          <w:lang w:val="en-GB"/>
+        </w:rPr>
+        <w:t>currencyText</w:t>
+      </w:r>
+      <w:proofErr w:type="spellEnd"/>
+      <w:r>
+        <w:rPr>
+          <w:rFonts w:ascii="Consolas" w:hAnsi="Consolas" w:cs="Consolas"/>
+          <w:color w:val="000000"/>
+          <w:sz w:val="19"/>
+          <w:szCs w:val="19"/>
+          <w:lang w:val="en-GB"/>
+        </w:rPr>
+        <w:t>;</w:t>
+      </w:r>
+      <w:proofErr w:type="gramEnd"/>
+    </w:p>
+    <w:p>
+      <w:pPr>
+        <w:autoSpaceDE w:val="0"/>
+        <w:autoSpaceDN w:val="0"/>
+        <w:adjustRightInd w:val="0"/>
+        <w:spacing w:line="240" w:lineRule="auto"/>
+        <w:rPr>
+          <w:rFonts w:ascii="Consolas" w:hAnsi="Consolas" w:cs="Consolas"/>
+          <w:color w:val="000000"/>
+          <w:sz w:val="19"/>
+          <w:szCs w:val="19"/>
+          <w:lang w:val="en-GB"/>
+        </w:rPr>
+      </w:pPr>
+      <w:r>
+        <w:rPr>
+          <w:rFonts w:ascii="Consolas" w:hAnsi="Consolas" w:cs="Consolas"/>
+          <w:color w:val="000000"/>
+          <w:sz w:val="19"/>
+          <w:szCs w:val="19"/>
+          <w:lang w:val="en-GB"/>
+        </w:rPr>
+        <w:t xml:space="preserve">    </w:t>
+      </w:r>
+      <w:r>
+        <w:rPr>
+          <w:rFonts w:ascii="Consolas" w:hAnsi="Consolas" w:cs="Consolas"/>
+          <w:color w:val="0000FF"/>
+          <w:sz w:val="19"/>
+          <w:szCs w:val="19"/>
+          <w:lang w:val="en-GB"/>
+        </w:rPr>
+        <w:t>private</w:t>
+      </w:r>
+      <w:r>
+        <w:rPr>
+          <w:rFonts w:ascii="Consolas" w:hAnsi="Consolas" w:cs="Consolas"/>
+          <w:color w:val="000000"/>
+          <w:sz w:val="19"/>
+          <w:szCs w:val="19"/>
+          <w:lang w:val="en-GB"/>
+        </w:rPr>
+        <w:t xml:space="preserve"> </w:t>
+      </w:r>
+      <w:r>
+        <w:rPr>
+          <w:rFonts w:ascii="Consolas" w:hAnsi="Consolas" w:cs="Consolas"/>
+          <w:color w:val="0000FF"/>
+          <w:sz w:val="19"/>
+          <w:szCs w:val="19"/>
+          <w:lang w:val="en-GB"/>
+        </w:rPr>
+        <w:t>int</w:t>
+      </w:r>
+      <w:r>
+        <w:rPr>
+          <w:rFonts w:ascii="Consolas" w:hAnsi="Consolas" w:cs="Consolas"/>
+          <w:color w:val="000000"/>
+          <w:sz w:val="19"/>
+          <w:szCs w:val="19"/>
+          <w:lang w:val="en-GB"/>
+        </w:rPr>
+        <w:t xml:space="preserve"> </w:t>
+      </w:r>
+      <w:proofErr w:type="spellStart"/>
+      <w:proofErr w:type="gramStart"/>
+      <w:r>
+        <w:rPr>
+          <w:rFonts w:ascii="Consolas" w:hAnsi="Consolas" w:cs="Consolas"/>
+          <w:color w:val="000000"/>
+          <w:sz w:val="19"/>
+          <w:szCs w:val="19"/>
+          <w:lang w:val="en-GB"/>
+        </w:rPr>
+        <w:t>currencyScore</w:t>
+      </w:r>
+      <w:proofErr w:type="spellEnd"/>
+      <w:r>
+        <w:rPr>
+          <w:rFonts w:ascii="Consolas" w:hAnsi="Consolas" w:cs="Consolas"/>
+          <w:color w:val="000000"/>
+          <w:sz w:val="19"/>
+          <w:szCs w:val="19"/>
+          <w:lang w:val="en-GB"/>
+        </w:rPr>
+        <w:t>;</w:t>
+      </w:r>
+      <w:proofErr w:type="gramEnd"/>
+    </w:p>
+    <w:p>
+      <w:pPr>
+        <w:autoSpaceDE w:val="0"/>
+        <w:autoSpaceDN w:val="0"/>
+        <w:adjustRightInd w:val="0"/>
+        <w:spacing w:line="240" w:lineRule="auto"/>
+        <w:rPr>
+          <w:rFonts w:ascii="Consolas" w:hAnsi="Consolas" w:cs="Consolas"/>
+          <w:color w:val="000000"/>
+          <w:sz w:val="19"/>
+          <w:szCs w:val="19"/>
+          <w:lang w:val="en-GB"/>
+        </w:rPr>
+      </w:pPr>
+    </w:p>
+    <w:p>
+      <w:pPr>
+        <w:autoSpaceDE w:val="0"/>
+        <w:autoSpaceDN w:val="0"/>
+        <w:adjustRightInd w:val="0"/>
+        <w:spacing w:line="240" w:lineRule="auto"/>
+        <w:rPr>
+          <w:rFonts w:ascii="Consolas" w:hAnsi="Consolas" w:cs="Consolas"/>
+          <w:color w:val="000000"/>
+          <w:sz w:val="19"/>
+          <w:szCs w:val="19"/>
+          <w:lang w:val="en-GB"/>
+        </w:rPr>
+      </w:pPr>
+      <w:r>
+        <w:rPr>
+          <w:rFonts w:ascii="Consolas" w:hAnsi="Consolas" w:cs="Consolas"/>
+          <w:color w:val="000000"/>
+          <w:sz w:val="19"/>
+          <w:szCs w:val="19"/>
+          <w:lang w:val="en-GB"/>
+        </w:rPr>
+        <w:t xml:space="preserve">    </w:t>
+      </w:r>
+      <w:r>
+        <w:rPr>
+          <w:rFonts w:ascii="Consolas" w:hAnsi="Consolas" w:cs="Consolas"/>
+          <w:color w:val="0000FF"/>
+          <w:sz w:val="19"/>
+          <w:szCs w:val="19"/>
+          <w:lang w:val="en-GB"/>
+        </w:rPr>
+        <w:t>void</w:t>
+      </w:r>
+      <w:r>
+        <w:rPr>
+          <w:rFonts w:ascii="Consolas" w:hAnsi="Consolas" w:cs="Consolas"/>
+          <w:color w:val="000000"/>
+          <w:sz w:val="19"/>
+          <w:szCs w:val="19"/>
+          <w:lang w:val="en-GB"/>
+        </w:rPr>
+        <w:t xml:space="preserve"> </w:t>
+      </w:r>
+      <w:proofErr w:type="gramStart"/>
+      <w:r>
+        <w:rPr>
+          <w:rFonts w:ascii="Consolas" w:hAnsi="Consolas" w:cs="Consolas"/>
+          <w:color w:val="000000"/>
+          <w:sz w:val="19"/>
+          <w:szCs w:val="19"/>
+          <w:lang w:val="en-GB"/>
+        </w:rPr>
+        <w:t>Start(</w:t>
+      </w:r>
+      <w:proofErr w:type="gramEnd"/>
+      <w:r>
+        <w:rPr>
+          <w:rFonts w:ascii="Consolas" w:hAnsi="Consolas" w:cs="Consolas"/>
+          <w:color w:val="000000"/>
+          <w:sz w:val="19"/>
+          <w:szCs w:val="19"/>
+          <w:lang w:val="en-GB"/>
+        </w:rPr>
+        <w:t>)</w:t>
+      </w:r>
+    </w:p>
+    <w:p>
+      <w:pPr>
+        <w:autoSpaceDE w:val="0"/>
+        <w:autoSpaceDN w:val="0"/>
+        <w:adjustRightInd w:val="0"/>
+        <w:spacing w:line="240" w:lineRule="auto"/>
+        <w:rPr>
+          <w:rFonts w:ascii="Consolas" w:hAnsi="Consolas" w:cs="Consolas"/>
+          <w:color w:val="000000"/>
+          <w:sz w:val="19"/>
+          <w:szCs w:val="19"/>
+          <w:lang w:val="en-GB"/>
+        </w:rPr>
+      </w:pPr>
+      <w:r>
+        <w:rPr>
+          <w:rFonts w:ascii="Consolas" w:hAnsi="Consolas" w:cs="Consolas"/>
+          <w:color w:val="000000"/>
+          <w:sz w:val="19"/>
+          <w:szCs w:val="19"/>
+          <w:lang w:val="en-GB"/>
+        </w:rPr>
+        <w:t xml:space="preserve">    {</w:t>
+      </w:r>
+    </w:p>
+    <w:p>
+      <w:pPr>
+        <w:autoSpaceDE w:val="0"/>
+        <w:autoSpaceDN w:val="0"/>
+        <w:adjustRightInd w:val="0"/>
+        <w:spacing w:line="240" w:lineRule="auto"/>
+        <w:rPr>
+          <w:rFonts w:ascii="Consolas" w:hAnsi="Consolas" w:cs="Consolas"/>
+          <w:color w:val="000000"/>
+          <w:sz w:val="19"/>
+          <w:szCs w:val="19"/>
+          <w:lang w:val="en-GB"/>
+        </w:rPr>
+      </w:pPr>
+      <w:r>
+        <w:rPr>
+          <w:rFonts w:ascii="Consolas" w:hAnsi="Consolas" w:cs="Consolas"/>
+          <w:color w:val="000000"/>
+          <w:sz w:val="19"/>
+          <w:szCs w:val="19"/>
+          <w:lang w:val="en-GB"/>
+        </w:rPr>
+        <w:t xml:space="preserve">        </w:t>
+      </w:r>
+      <w:proofErr w:type="spellStart"/>
+      <w:r>
+        <w:rPr>
+          <w:rFonts w:ascii="Consolas" w:hAnsi="Consolas" w:cs="Consolas"/>
+          <w:color w:val="000000"/>
+          <w:sz w:val="19"/>
+          <w:szCs w:val="19"/>
+          <w:lang w:val="en-GB"/>
+        </w:rPr>
+        <w:t>currencyScore</w:t>
+      </w:r>
+      <w:proofErr w:type="spellEnd"/>
+      <w:r>
+        <w:rPr>
+          <w:rFonts w:ascii="Consolas" w:hAnsi="Consolas" w:cs="Consolas"/>
+          <w:color w:val="000000"/>
+          <w:sz w:val="19"/>
+          <w:szCs w:val="19"/>
+          <w:lang w:val="en-GB"/>
+        </w:rPr>
+        <w:t xml:space="preserve"> = </w:t>
+      </w:r>
+      <w:proofErr w:type="gramStart"/>
+      <w:r>
+        <w:rPr>
+          <w:rFonts w:ascii="Consolas" w:hAnsi="Consolas" w:cs="Consolas"/>
+          <w:color w:val="000000"/>
+          <w:sz w:val="19"/>
+          <w:szCs w:val="19"/>
+          <w:lang w:val="en-GB"/>
+        </w:rPr>
+        <w:t>0;</w:t>
+      </w:r>
+      <w:proofErr w:type="gramEnd"/>
+    </w:p>
+    <w:p>
+      <w:pPr>
+        <w:autoSpaceDE w:val="0"/>
+        <w:autoSpaceDN w:val="0"/>
+        <w:adjustRightInd w:val="0"/>
+        <w:spacing w:line="240" w:lineRule="auto"/>
+        <w:rPr>
+          <w:rFonts w:ascii="Consolas" w:hAnsi="Consolas" w:cs="Consolas"/>
+          <w:color w:val="000000"/>
+          <w:sz w:val="19"/>
+          <w:szCs w:val="19"/>
+          <w:lang w:val="en-GB"/>
+        </w:rPr>
+      </w:pPr>
+      <w:r>
+        <w:rPr>
+          <w:rFonts w:ascii="Consolas" w:hAnsi="Consolas" w:cs="Consolas"/>
+          <w:color w:val="000000"/>
+          <w:sz w:val="19"/>
+          <w:szCs w:val="19"/>
+          <w:lang w:val="en-GB"/>
+        </w:rPr>
+        <w:t xml:space="preserve">        </w:t>
+      </w:r>
+      <w:proofErr w:type="spellStart"/>
+      <w:r>
+        <w:rPr>
+          <w:rFonts w:ascii="Consolas" w:hAnsi="Consolas" w:cs="Consolas"/>
+          <w:color w:val="000000"/>
+          <w:sz w:val="19"/>
+          <w:szCs w:val="19"/>
+          <w:lang w:val="en-GB"/>
+        </w:rPr>
+        <w:t>currencyText.text</w:t>
+      </w:r>
+      <w:proofErr w:type="spellEnd"/>
+      <w:r>
+        <w:rPr>
+          <w:rFonts w:ascii="Consolas" w:hAnsi="Consolas" w:cs="Consolas"/>
+          <w:color w:val="000000"/>
+          <w:sz w:val="19"/>
+          <w:szCs w:val="19"/>
+          <w:lang w:val="en-GB"/>
+        </w:rPr>
+        <w:t xml:space="preserve"> = </w:t>
+      </w:r>
+      <w:r>
+        <w:rPr>
+          <w:rFonts w:ascii="Consolas" w:hAnsi="Consolas" w:cs="Consolas"/>
+          <w:color w:val="A31515"/>
+          <w:sz w:val="19"/>
+          <w:szCs w:val="19"/>
+          <w:lang w:val="en-GB"/>
+        </w:rPr>
+        <w:t>"Currency: "</w:t>
+      </w:r>
+      <w:r>
+        <w:rPr>
+          <w:rFonts w:ascii="Consolas" w:hAnsi="Consolas" w:cs="Consolas"/>
+          <w:color w:val="000000"/>
+          <w:sz w:val="19"/>
+          <w:szCs w:val="19"/>
+          <w:lang w:val="en-GB"/>
+        </w:rPr>
+        <w:t xml:space="preserve"> + </w:t>
+      </w:r>
+      <w:proofErr w:type="spellStart"/>
+      <w:proofErr w:type="gramStart"/>
+      <w:r>
+        <w:rPr>
+          <w:rFonts w:ascii="Consolas" w:hAnsi="Consolas" w:cs="Consolas"/>
+          <w:color w:val="000000"/>
+          <w:sz w:val="19"/>
+          <w:szCs w:val="19"/>
+          <w:lang w:val="en-GB"/>
+        </w:rPr>
+        <w:t>currencyScore</w:t>
+      </w:r>
+      <w:proofErr w:type="spellEnd"/>
+      <w:r>
+        <w:rPr>
+          <w:rFonts w:ascii="Consolas" w:hAnsi="Consolas" w:cs="Consolas"/>
+          <w:color w:val="000000"/>
+          <w:sz w:val="19"/>
+          <w:szCs w:val="19"/>
+          <w:lang w:val="en-GB"/>
+        </w:rPr>
+        <w:t>;</w:t>
+      </w:r>
+      <w:proofErr w:type="gramEnd"/>
+    </w:p>
+    <w:p>
+      <w:pPr>
+        <w:autoSpaceDE w:val="0"/>
+        <w:autoSpaceDN w:val="0"/>
+        <w:adjustRightInd w:val="0"/>
+        <w:spacing w:line="240" w:lineRule="auto"/>
+        <w:rPr>
+          <w:rFonts w:ascii="Consolas" w:hAnsi="Consolas" w:cs="Consolas"/>
+          <w:color w:val="000000"/>
+          <w:sz w:val="19"/>
+          <w:szCs w:val="19"/>
+          <w:lang w:val="en-GB"/>
+        </w:rPr>
+      </w:pPr>
+      <w:r>
+        <w:rPr>
+          <w:rFonts w:ascii="Consolas" w:hAnsi="Consolas" w:cs="Consolas"/>
+          <w:color w:val="000000"/>
+          <w:sz w:val="19"/>
+          <w:szCs w:val="19"/>
+          <w:lang w:val="en-GB"/>
+        </w:rPr>
+        <w:t xml:space="preserve">    }</w:t>
+      </w:r>
+    </w:p>
+    <w:p>
+      <w:pPr>
+        <w:autoSpaceDE w:val="0"/>
+        <w:autoSpaceDN w:val="0"/>
+        <w:adjustRightInd w:val="0"/>
+        <w:spacing w:line="240" w:lineRule="auto"/>
+        <w:rPr>
+          <w:rFonts w:ascii="Consolas" w:hAnsi="Consolas" w:cs="Consolas"/>
+          <w:color w:val="000000"/>
+          <w:sz w:val="19"/>
+          <w:szCs w:val="19"/>
+          <w:lang w:val="en-GB"/>
+        </w:rPr>
+      </w:pPr>
+    </w:p>
+    <w:p>
+      <w:pPr>
+        <w:autoSpaceDE w:val="0"/>
+        <w:autoSpaceDN w:val="0"/>
+        <w:adjustRightInd w:val="0"/>
+        <w:spacing w:line="240" w:lineRule="auto"/>
+        <w:rPr>
+          <w:rFonts w:ascii="Consolas" w:hAnsi="Consolas" w:cs="Consolas"/>
+          <w:color w:val="000000"/>
+          <w:sz w:val="19"/>
+          <w:szCs w:val="19"/>
+          <w:lang w:val="en-GB"/>
+        </w:rPr>
+      </w:pPr>
+      <w:r>
+        <w:rPr>
+          <w:rFonts w:ascii="Consolas" w:hAnsi="Consolas" w:cs="Consolas"/>
+          <w:color w:val="000000"/>
+          <w:sz w:val="19"/>
+          <w:szCs w:val="19"/>
+          <w:lang w:val="en-GB"/>
+        </w:rPr>
+        <w:t xml:space="preserve">    </w:t>
+      </w:r>
+      <w:r>
+        <w:rPr>
+          <w:rFonts w:ascii="Consolas" w:hAnsi="Consolas" w:cs="Consolas"/>
+          <w:color w:val="0000FF"/>
+          <w:sz w:val="19"/>
+          <w:szCs w:val="19"/>
+          <w:lang w:val="en-GB"/>
+        </w:rPr>
+        <w:t>private</w:t>
+      </w:r>
+      <w:r>
+        <w:rPr>
+          <w:rFonts w:ascii="Consolas" w:hAnsi="Consolas" w:cs="Consolas"/>
+          <w:color w:val="000000"/>
+          <w:sz w:val="19"/>
+          <w:szCs w:val="19"/>
+          <w:lang w:val="en-GB"/>
+        </w:rPr>
+        <w:t xml:space="preserve"> </w:t>
+      </w:r>
+      <w:r>
+        <w:rPr>
+          <w:rFonts w:ascii="Consolas" w:hAnsi="Consolas" w:cs="Consolas"/>
+          <w:color w:val="0000FF"/>
+          <w:sz w:val="19"/>
+          <w:szCs w:val="19"/>
+          <w:lang w:val="en-GB"/>
+        </w:rPr>
+        <w:t>void</w:t>
+      </w:r>
+      <w:r>
+        <w:rPr>
+          <w:rFonts w:ascii="Consolas" w:hAnsi="Consolas" w:cs="Consolas"/>
+          <w:color w:val="000000"/>
+          <w:sz w:val="19"/>
+          <w:szCs w:val="19"/>
+          <w:lang w:val="en-GB"/>
+        </w:rPr>
+        <w:t xml:space="preserve"> OnTriggerEnter2</w:t>
+      </w:r>
+      <w:proofErr w:type="gramStart"/>
+      <w:r>
+        <w:rPr>
+          <w:rFonts w:ascii="Consolas" w:hAnsi="Consolas" w:cs="Consolas"/>
+          <w:color w:val="000000"/>
+          <w:sz w:val="19"/>
+          <w:szCs w:val="19"/>
+          <w:lang w:val="en-GB"/>
+        </w:rPr>
+        <w:t>D(</w:t>
+      </w:r>
+      <w:proofErr w:type="gramEnd"/>
+      <w:r>
+        <w:rPr>
+          <w:rFonts w:ascii="Consolas" w:hAnsi="Consolas" w:cs="Consolas"/>
+          <w:color w:val="000000"/>
+          <w:sz w:val="19"/>
+          <w:szCs w:val="19"/>
+          <w:lang w:val="en-GB"/>
+        </w:rPr>
+        <w:t>Collider2D other)</w:t>
+      </w:r>
+    </w:p>
+    <w:p>
+      <w:pPr>
+        <w:autoSpaceDE w:val="0"/>
+        <w:autoSpaceDN w:val="0"/>
+        <w:adjustRightInd w:val="0"/>
+        <w:spacing w:line="240" w:lineRule="auto"/>
+        <w:rPr>
+          <w:rFonts w:ascii="Consolas" w:hAnsi="Consolas" w:cs="Consolas"/>
+          <w:color w:val="000000"/>
+          <w:sz w:val="19"/>
+          <w:szCs w:val="19"/>
+          <w:lang w:val="en-GB"/>
+        </w:rPr>
+      </w:pPr>
+      <w:r>
+        <w:rPr>
+          <w:rFonts w:ascii="Consolas" w:hAnsi="Consolas" w:cs="Consolas"/>
+          <w:color w:val="000000"/>
+          <w:sz w:val="19"/>
+          <w:szCs w:val="19"/>
+          <w:lang w:val="en-GB"/>
+        </w:rPr>
+        <w:t xml:space="preserve">    {</w:t>
+      </w:r>
+    </w:p>
+    <w:p>
+      <w:pPr>
+        <w:autoSpaceDE w:val="0"/>
+        <w:autoSpaceDN w:val="0"/>
+        <w:adjustRightInd w:val="0"/>
+        <w:spacing w:line="240" w:lineRule="auto"/>
+        <w:rPr>
+          <w:rFonts w:ascii="Consolas" w:hAnsi="Consolas" w:cs="Consolas"/>
+          <w:color w:val="000000"/>
+          <w:sz w:val="19"/>
+          <w:szCs w:val="19"/>
+          <w:lang w:val="en-GB"/>
+        </w:rPr>
+      </w:pPr>
+      <w:r>
+        <w:rPr>
+          <w:rFonts w:ascii="Consolas" w:hAnsi="Consolas" w:cs="Consolas"/>
+          <w:color w:val="000000"/>
+          <w:sz w:val="19"/>
+          <w:szCs w:val="19"/>
+          <w:lang w:val="en-GB"/>
+        </w:rPr>
+        <w:tab/>
+        <w:t xml:space="preserve"> </w:t>
+      </w:r>
+      <w:proofErr w:type="spellStart"/>
+      <w:r>
+        <w:rPr>
+          <w:rFonts w:ascii="Consolas" w:hAnsi="Consolas" w:cs="Consolas"/>
+          <w:color w:val="000000"/>
+          <w:sz w:val="19"/>
+          <w:szCs w:val="19"/>
+          <w:lang w:val="en-GB"/>
+        </w:rPr>
+        <w:t>Debug.Log</w:t>
+      </w:r>
+      <w:proofErr w:type="spellEnd"/>
+      <w:r>
+        <w:rPr>
+          <w:rFonts w:ascii="Consolas" w:hAnsi="Consolas" w:cs="Consolas"/>
+          <w:color w:val="000000"/>
+          <w:sz w:val="19"/>
+          <w:szCs w:val="19"/>
+          <w:lang w:val="en-GB"/>
+        </w:rPr>
+        <w:t>(</w:t>
+      </w:r>
+      <w:r>
+        <w:rPr>
+          <w:rFonts w:ascii="Consolas" w:hAnsi="Consolas" w:cs="Consolas"/>
+          <w:color w:val="A31515"/>
+          <w:sz w:val="19"/>
+          <w:szCs w:val="19"/>
+          <w:lang w:val="en-GB"/>
+        </w:rPr>
+        <w:t>"OnTriggerEnter2D called"</w:t>
+      </w:r>
+      <w:proofErr w:type="gramStart"/>
+      <w:r>
+        <w:rPr>
+          <w:rFonts w:ascii="Consolas" w:hAnsi="Consolas" w:cs="Consolas"/>
+          <w:color w:val="000000"/>
+          <w:sz w:val="19"/>
+          <w:szCs w:val="19"/>
+          <w:lang w:val="en-GB"/>
+        </w:rPr>
+        <w:t>);</w:t>
+      </w:r>
+      <w:proofErr w:type="gramEnd"/>
+    </w:p>
+    <w:p>
+      <w:pPr>
+        <w:autoSpaceDE w:val="0"/>
+        <w:autoSpaceDN w:val="0"/>
+        <w:adjustRightInd w:val="0"/>
+        <w:spacing w:line="240" w:lineRule="auto"/>
+        <w:rPr>
+          <w:rFonts w:ascii="Consolas" w:hAnsi="Consolas" w:cs="Consolas"/>
+          <w:color w:val="000000"/>
+          <w:sz w:val="19"/>
+          <w:szCs w:val="19"/>
+          <w:lang w:val="en-GB"/>
+        </w:rPr>
+      </w:pPr>
+      <w:r>
+        <w:rPr>
+          <w:rFonts w:ascii="Consolas" w:hAnsi="Consolas" w:cs="Consolas"/>
+          <w:color w:val="000000"/>
+          <w:sz w:val="19"/>
+          <w:szCs w:val="19"/>
+          <w:lang w:val="en-GB"/>
+        </w:rPr>
+        <w:t xml:space="preserve">        </w:t>
+      </w:r>
+      <w:r>
+        <w:rPr>
+          <w:rFonts w:ascii="Consolas" w:hAnsi="Consolas" w:cs="Consolas"/>
+          <w:color w:val="0000FF"/>
+          <w:sz w:val="19"/>
+          <w:szCs w:val="19"/>
+          <w:lang w:val="en-GB"/>
+        </w:rPr>
+        <w:t>if</w:t>
+      </w:r>
+      <w:r>
+        <w:rPr>
+          <w:rFonts w:ascii="Consolas" w:hAnsi="Consolas" w:cs="Consolas"/>
+          <w:color w:val="000000"/>
+          <w:sz w:val="19"/>
+          <w:szCs w:val="19"/>
+          <w:lang w:val="en-GB"/>
+        </w:rPr>
+        <w:t xml:space="preserve"> (</w:t>
+      </w:r>
+      <w:proofErr w:type="spellStart"/>
+      <w:proofErr w:type="gramStart"/>
+      <w:r>
+        <w:rPr>
+          <w:rFonts w:ascii="Consolas" w:hAnsi="Consolas" w:cs="Consolas"/>
+          <w:color w:val="000000"/>
+          <w:sz w:val="19"/>
+          <w:szCs w:val="19"/>
+          <w:lang w:val="en-GB"/>
+        </w:rPr>
+        <w:t>other.CompareTag</w:t>
+      </w:r>
+      <w:proofErr w:type="spellEnd"/>
+      <w:proofErr w:type="gramEnd"/>
+      <w:r>
+        <w:rPr>
+          <w:rFonts w:ascii="Consolas" w:hAnsi="Consolas" w:cs="Consolas"/>
+          <w:color w:val="000000"/>
+          <w:sz w:val="19"/>
+          <w:szCs w:val="19"/>
+          <w:lang w:val="en-GB"/>
+        </w:rPr>
+        <w:t>(</w:t>
+      </w:r>
+      <w:r>
+        <w:rPr>
+          <w:rFonts w:ascii="Consolas" w:hAnsi="Consolas" w:cs="Consolas"/>
+          <w:color w:val="A31515"/>
+          <w:sz w:val="19"/>
+          <w:szCs w:val="19"/>
+          <w:lang w:val="en-GB"/>
+        </w:rPr>
+        <w:t>"</w:t>
+      </w:r>
+      <w:proofErr w:type="spellStart"/>
+      <w:r>
+        <w:rPr>
+          <w:rFonts w:ascii="Consolas" w:hAnsi="Consolas" w:cs="Consolas"/>
+          <w:color w:val="A31515"/>
+          <w:sz w:val="19"/>
+          <w:szCs w:val="19"/>
+          <w:lang w:val="en-GB"/>
+        </w:rPr>
+        <w:t>MyScrap</w:t>
+      </w:r>
+      <w:proofErr w:type="spellEnd"/>
+      <w:r>
+        <w:rPr>
+          <w:rFonts w:ascii="Consolas" w:hAnsi="Consolas" w:cs="Consolas"/>
+          <w:color w:val="A31515"/>
+          <w:sz w:val="19"/>
+          <w:szCs w:val="19"/>
+          <w:lang w:val="en-GB"/>
+        </w:rPr>
+        <w:t>"</w:t>
+      </w:r>
+      <w:r>
+        <w:rPr>
+          <w:rFonts w:ascii="Consolas" w:hAnsi="Consolas" w:cs="Consolas"/>
+          <w:color w:val="000000"/>
+          <w:sz w:val="19"/>
+          <w:szCs w:val="19"/>
+          <w:lang w:val="en-GB"/>
+        </w:rPr>
+        <w:t>))</w:t>
+      </w:r>
+    </w:p>
+    <w:p>
+      <w:pPr>
+        <w:autoSpaceDE w:val="0"/>
+        <w:autoSpaceDN w:val="0"/>
+        <w:adjustRightInd w:val="0"/>
+        <w:spacing w:line="240" w:lineRule="auto"/>
+        <w:rPr>
+          <w:rFonts w:ascii="Consolas" w:hAnsi="Consolas" w:cs="Consolas"/>
+          <w:color w:val="000000"/>
+          <w:sz w:val="19"/>
+          <w:szCs w:val="19"/>
+          <w:lang w:val="en-GB"/>
+        </w:rPr>
+      </w:pPr>
+      <w:r>
+        <w:rPr>
+          <w:rFonts w:ascii="Consolas" w:hAnsi="Consolas" w:cs="Consolas"/>
+          <w:color w:val="000000"/>
+          <w:sz w:val="19"/>
+          <w:szCs w:val="19"/>
+          <w:lang w:val="en-GB"/>
+        </w:rPr>
+        <w:t xml:space="preserve">        {</w:t>
+      </w:r>
+    </w:p>
+    <w:p>
+      <w:pPr>
+        <w:autoSpaceDE w:val="0"/>
+        <w:autoSpaceDN w:val="0"/>
+        <w:adjustRightInd w:val="0"/>
+        <w:spacing w:line="240" w:lineRule="auto"/>
+        <w:rPr>
+          <w:rFonts w:ascii="Consolas" w:hAnsi="Consolas" w:cs="Consolas"/>
+          <w:color w:val="000000"/>
+          <w:sz w:val="19"/>
+          <w:szCs w:val="19"/>
+          <w:lang w:val="en-GB"/>
+        </w:rPr>
+      </w:pPr>
+      <w:r>
+        <w:rPr>
+          <w:rFonts w:ascii="Consolas" w:hAnsi="Consolas" w:cs="Consolas"/>
+          <w:color w:val="000000"/>
+          <w:sz w:val="19"/>
+          <w:szCs w:val="19"/>
+          <w:lang w:val="en-GB"/>
+        </w:rPr>
+        <w:t xml:space="preserve">            Destroy(</w:t>
+      </w:r>
+      <w:proofErr w:type="spellStart"/>
+      <w:proofErr w:type="gramStart"/>
+      <w:r>
+        <w:rPr>
+          <w:rFonts w:ascii="Consolas" w:hAnsi="Consolas" w:cs="Consolas"/>
+          <w:color w:val="000000"/>
+          <w:sz w:val="19"/>
+          <w:szCs w:val="19"/>
+          <w:lang w:val="en-GB"/>
+        </w:rPr>
+        <w:t>other.gameObject</w:t>
+      </w:r>
+      <w:proofErr w:type="spellEnd"/>
+      <w:proofErr w:type="gramEnd"/>
+      <w:r>
+        <w:rPr>
+          <w:rFonts w:ascii="Consolas" w:hAnsi="Consolas" w:cs="Consolas"/>
+          <w:color w:val="000000"/>
+          <w:sz w:val="19"/>
+          <w:szCs w:val="19"/>
+          <w:lang w:val="en-GB"/>
+        </w:rPr>
+        <w:t>);</w:t>
+      </w:r>
+    </w:p>
+    <w:p>
+      <w:pPr>
+        <w:autoSpaceDE w:val="0"/>
+        <w:autoSpaceDN w:val="0"/>
+        <w:adjustRightInd w:val="0"/>
+        <w:spacing w:line="240" w:lineRule="auto"/>
+        <w:rPr>
+          <w:rFonts w:ascii="Consolas" w:hAnsi="Consolas" w:cs="Consolas"/>
+          <w:color w:val="000000"/>
+          <w:sz w:val="19"/>
+          <w:szCs w:val="19"/>
+          <w:lang w:val="en-GB"/>
+        </w:rPr>
+      </w:pPr>
+      <w:r>
+        <w:rPr>
+          <w:rFonts w:ascii="Consolas" w:hAnsi="Consolas" w:cs="Consolas"/>
+          <w:color w:val="000000"/>
+          <w:sz w:val="19"/>
+          <w:szCs w:val="19"/>
+          <w:lang w:val="en-GB"/>
+        </w:rPr>
+        <w:lastRenderedPageBreak/>
+        <w:t xml:space="preserve">            </w:t>
+      </w:r>
+      <w:proofErr w:type="spellStart"/>
+      <w:r>
+        <w:rPr>
+          <w:rFonts w:ascii="Consolas" w:hAnsi="Consolas" w:cs="Consolas"/>
+          <w:color w:val="000000"/>
+          <w:sz w:val="19"/>
+          <w:szCs w:val="19"/>
+          <w:lang w:val="en-GB"/>
+        </w:rPr>
+        <w:t>currencyScore</w:t>
+      </w:r>
+      <w:proofErr w:type="spellEnd"/>
+      <w:r>
+        <w:rPr>
+          <w:rFonts w:ascii="Consolas" w:hAnsi="Consolas" w:cs="Consolas"/>
+          <w:color w:val="000000"/>
+          <w:sz w:val="19"/>
+          <w:szCs w:val="19"/>
+          <w:lang w:val="en-GB"/>
+        </w:rPr>
+        <w:t xml:space="preserve"> += </w:t>
+      </w:r>
+      <w:proofErr w:type="gramStart"/>
+      <w:r>
+        <w:rPr>
+          <w:rFonts w:ascii="Consolas" w:hAnsi="Consolas" w:cs="Consolas"/>
+          <w:color w:val="000000"/>
+          <w:sz w:val="19"/>
+          <w:szCs w:val="19"/>
+          <w:lang w:val="en-GB"/>
+        </w:rPr>
+        <w:t>5;</w:t>
+      </w:r>
+      <w:proofErr w:type="gramEnd"/>
+    </w:p>
+    <w:p>
+      <w:pPr>
+        <w:autoSpaceDE w:val="0"/>
+        <w:autoSpaceDN w:val="0"/>
+        <w:adjustRightInd w:val="0"/>
+        <w:spacing w:line="240" w:lineRule="auto"/>
+        <w:rPr>
+          <w:rFonts w:ascii="Consolas" w:hAnsi="Consolas" w:cs="Consolas"/>
+          <w:color w:val="000000"/>
+          <w:sz w:val="19"/>
+          <w:szCs w:val="19"/>
+          <w:lang w:val="en-GB"/>
+        </w:rPr>
+      </w:pPr>
+      <w:r>
+        <w:rPr>
+          <w:rFonts w:ascii="Consolas" w:hAnsi="Consolas" w:cs="Consolas"/>
+          <w:color w:val="000000"/>
+          <w:sz w:val="19"/>
+          <w:szCs w:val="19"/>
+          <w:lang w:val="en-GB"/>
+        </w:rPr>
+        <w:t xml:space="preserve">            </w:t>
+      </w:r>
+      <w:proofErr w:type="spellStart"/>
+      <w:r>
+        <w:rPr>
+          <w:rFonts w:ascii="Consolas" w:hAnsi="Consolas" w:cs="Consolas"/>
+          <w:color w:val="000000"/>
+          <w:sz w:val="19"/>
+          <w:szCs w:val="19"/>
+          <w:lang w:val="en-GB"/>
+        </w:rPr>
+        <w:t>currencyText.text</w:t>
+      </w:r>
+      <w:proofErr w:type="spellEnd"/>
+      <w:r>
+        <w:rPr>
+          <w:rFonts w:ascii="Consolas" w:hAnsi="Consolas" w:cs="Consolas"/>
+          <w:color w:val="000000"/>
+          <w:sz w:val="19"/>
+          <w:szCs w:val="19"/>
+          <w:lang w:val="en-GB"/>
+        </w:rPr>
+        <w:t xml:space="preserve"> = </w:t>
+      </w:r>
+      <w:r>
+        <w:rPr>
+          <w:rFonts w:ascii="Consolas" w:hAnsi="Consolas" w:cs="Consolas"/>
+          <w:color w:val="A31515"/>
+          <w:sz w:val="19"/>
+          <w:szCs w:val="19"/>
+          <w:lang w:val="en-GB"/>
+        </w:rPr>
+        <w:t>"Currency: "</w:t>
+      </w:r>
+      <w:r>
+        <w:rPr>
+          <w:rFonts w:ascii="Consolas" w:hAnsi="Consolas" w:cs="Consolas"/>
+          <w:color w:val="000000"/>
+          <w:sz w:val="19"/>
+          <w:szCs w:val="19"/>
+          <w:lang w:val="en-GB"/>
+        </w:rPr>
+        <w:t xml:space="preserve"> + </w:t>
+      </w:r>
+      <w:proofErr w:type="spellStart"/>
+      <w:proofErr w:type="gramStart"/>
+      <w:r>
+        <w:rPr>
+          <w:rFonts w:ascii="Consolas" w:hAnsi="Consolas" w:cs="Consolas"/>
+          <w:color w:val="000000"/>
+          <w:sz w:val="19"/>
+          <w:szCs w:val="19"/>
+          <w:lang w:val="en-GB"/>
+        </w:rPr>
+        <w:t>currencyScore</w:t>
+      </w:r>
+      <w:proofErr w:type="spellEnd"/>
+      <w:r>
+        <w:rPr>
+          <w:rFonts w:ascii="Consolas" w:hAnsi="Consolas" w:cs="Consolas"/>
+          <w:color w:val="000000"/>
+          <w:sz w:val="19"/>
+          <w:szCs w:val="19"/>
+          <w:lang w:val="en-GB"/>
+        </w:rPr>
+        <w:t>;</w:t>
+      </w:r>
+      <w:proofErr w:type="gramEnd"/>
+    </w:p>
+    <w:p>
+      <w:pPr>
+        <w:autoSpaceDE w:val="0"/>
+        <w:autoSpaceDN w:val="0"/>
+        <w:adjustRightInd w:val="0"/>
+        <w:spacing w:line="240" w:lineRule="auto"/>
+        <w:rPr>
+          <w:rFonts w:ascii="Consolas" w:hAnsi="Consolas" w:cs="Consolas"/>
+          <w:color w:val="000000"/>
+          <w:sz w:val="19"/>
+          <w:szCs w:val="19"/>
+          <w:lang w:val="en-GB"/>
+        </w:rPr>
+      </w:pPr>
+      <w:r>
+        <w:rPr>
+          <w:rFonts w:ascii="Consolas" w:hAnsi="Consolas" w:cs="Consolas"/>
+          <w:color w:val="000000"/>
+          <w:sz w:val="19"/>
+          <w:szCs w:val="19"/>
+          <w:lang w:val="en-GB"/>
+        </w:rPr>
+        <w:t xml:space="preserve">        }</w:t>
+      </w:r>
+    </w:p>
+    <w:p>
+      <w:pPr>
+        <w:autoSpaceDE w:val="0"/>
+        <w:autoSpaceDN w:val="0"/>
+        <w:adjustRightInd w:val="0"/>
+        <w:spacing w:line="240" w:lineRule="auto"/>
+        <w:rPr>
+          <w:rFonts w:ascii="Consolas" w:hAnsi="Consolas" w:cs="Consolas"/>
+          <w:color w:val="000000"/>
+          <w:sz w:val="19"/>
+          <w:szCs w:val="19"/>
+          <w:lang w:val="en-GB"/>
+        </w:rPr>
+      </w:pPr>
+      <w:r>
+        <w:rPr>
+          <w:rFonts w:ascii="Consolas" w:hAnsi="Consolas" w:cs="Consolas"/>
+          <w:color w:val="000000"/>
+          <w:sz w:val="19"/>
+          <w:szCs w:val="19"/>
+          <w:lang w:val="en-GB"/>
+        </w:rPr>
+        <w:t xml:space="preserve">    }</w:t>
+      </w:r>
+    </w:p>
+    <w:p>
+      <w:pPr>
+        <w:rPr>
+          <w:rFonts w:ascii="Consolas" w:hAnsi="Consolas" w:cs="Consolas"/>
+          <w:color w:val="000000"/>
+          <w:sz w:val="19"/>
+          <w:szCs w:val="19"/>
+          <w:lang w:val="en-GB"/>
+        </w:rPr>
+      </w:pPr>
+      <w:r>
+        <w:rPr>
+          <w:rFonts w:ascii="Consolas" w:hAnsi="Consolas" w:cs="Consolas"/>
+          <w:color w:val="000000"/>
+          <w:sz w:val="19"/>
+          <w:szCs w:val="19"/>
+          <w:lang w:val="en-GB"/>
+        </w:rPr>
+        <w:t>}</w:t>
+      </w:r>
+    </w:p>
+    <w:p>
+      <w:pPr>
+        <w:pStyle w:val="Heading4"/>
+        <w:rPr>
+          <w:lang w:val="en-GB"/>
+        </w:rPr>
+      </w:pPr>
+      <w:r>
+        <w:rPr>
+          <w:lang w:val="en-GB"/>
+        </w:rPr>
+        <w:t>Fixes:</w:t>
+      </w:r>
+    </w:p>
+    <w:p>
+      <w:pPr>
+        <w:rPr>
+          <w:lang w:val="en-GB"/>
+        </w:rPr>
+      </w:pPr>
+      <w:r>
+        <w:rPr>
+          <w:lang w:val="en-GB"/>
+        </w:rPr>
+        <w:t xml:space="preserve">Player now collides with </w:t>
+      </w:r>
+      <w:proofErr w:type="spellStart"/>
+      <w:proofErr w:type="gramStart"/>
+      <w:r>
+        <w:rPr>
+          <w:lang w:val="en-GB"/>
+        </w:rPr>
+        <w:t>gameobject</w:t>
+      </w:r>
+      <w:proofErr w:type="spellEnd"/>
+      <w:proofErr w:type="gramEnd"/>
+    </w:p>
+    <w:p>
+      <w:pPr>
+        <w:rPr>
+          <w:lang w:val="en-GB"/>
+        </w:rPr>
+      </w:pPr>
+      <w:r>
+        <w:rPr>
+          <w:lang w:val="en-GB"/>
+        </w:rPr>
+        <w:t xml:space="preserve">Added line to log to console when the </w:t>
+      </w:r>
+      <w:proofErr w:type="spellStart"/>
+      <w:r>
+        <w:rPr>
+          <w:lang w:val="en-GB"/>
+        </w:rPr>
+        <w:t>gameobject</w:t>
+      </w:r>
+      <w:proofErr w:type="spellEnd"/>
+      <w:r>
+        <w:rPr>
+          <w:lang w:val="en-GB"/>
+        </w:rPr>
+        <w:t xml:space="preserve"> is collided with, helps with </w:t>
+      </w:r>
+      <w:proofErr w:type="gramStart"/>
+      <w:r>
+        <w:rPr>
+          <w:lang w:val="en-GB"/>
+        </w:rPr>
+        <w:t>debugging</w:t>
+      </w:r>
+      <w:proofErr w:type="gramEnd"/>
+    </w:p>
+    <w:p>
+      <w:pPr>
+        <w:pStyle w:val="Heading5"/>
+      </w:pPr>
+      <w:r>
+        <w:t>Errors:</w:t>
+      </w:r>
+    </w:p>
+    <w:p>
+      <w:pPr>
+        <w:rPr>
+          <w:rFonts w:cstheme="minorHAnsi"/>
+          <w:color w:val="000000"/>
+          <w:szCs w:val="24"/>
+          <w:lang w:val="en-GB"/>
+        </w:rPr>
+      </w:pPr>
+      <w:r>
+        <w:rPr>
+          <w:rFonts w:cstheme="minorHAnsi"/>
+          <w:color w:val="000000"/>
+          <w:szCs w:val="24"/>
+          <w:lang w:val="en-GB"/>
+        </w:rPr>
+        <w:t>Object not being destroyed</w:t>
+      </w:r>
+      <w:r>
+        <w:rPr>
+          <w:rFonts w:cstheme="minorHAnsi"/>
+          <w:color w:val="000000"/>
+          <w:szCs w:val="24"/>
+          <w:lang w:val="en-GB"/>
+        </w:rPr>
+        <w:t>.</w:t>
+      </w:r>
+    </w:p>
+    <w:p>
+      <w:pPr>
+        <w:rPr>
+          <w:rFonts w:cstheme="minorHAnsi"/>
+          <w:color w:val="000000"/>
+          <w:szCs w:val="24"/>
+          <w:lang w:val="en-GB"/>
+        </w:rPr>
+      </w:pPr>
+      <w:r>
+        <w:rPr>
+          <w:rFonts w:cstheme="minorHAnsi"/>
+          <w:color w:val="000000"/>
+          <w:szCs w:val="24"/>
+          <w:lang w:val="en-GB"/>
+        </w:rPr>
+        <w:t>Counter does not increase.</w:t>
+      </w:r>
+    </w:p>
+    <w:p>
+      <w:pPr>
+        <w:rPr>
+          <w:rFonts w:cstheme="minorHAnsi"/>
+          <w:color w:val="000000"/>
+          <w:szCs w:val="24"/>
+          <w:lang w:val="en-GB"/>
+        </w:rPr>
+      </w:pPr>
+      <w:r>
+        <w:rPr>
+          <w:rFonts w:cstheme="minorHAnsi"/>
+          <w:color w:val="000000"/>
+          <w:szCs w:val="24"/>
+          <w:lang w:val="en-GB"/>
+        </w:rPr>
+        <w:t>---------------------------------------------------------------------------------------------------------------------</w:t>
+      </w:r>
+    </w:p>
+    <w:p>
+      <w:pPr>
+        <w:pStyle w:val="Heading3"/>
+      </w:pPr>
+      <w:r>
+        <w:t>Currency System V</w:t>
+      </w:r>
+      <w:r>
+        <w:t>7</w:t>
+      </w:r>
+      <w:r>
+        <w:t>:</w:t>
+      </w:r>
+    </w:p>
+    <w:p>
+      <w:pPr>
+        <w:rPr>
+          <w:rFonts w:cstheme="minorHAnsi"/>
+          <w:color w:val="000000"/>
+          <w:szCs w:val="24"/>
+          <w:lang w:val="en-GB"/>
+        </w:rPr>
+      </w:pPr>
+    </w:p>
+    <w:p>
+      <w:pPr>
+        <w:autoSpaceDE w:val="0"/>
+        <w:autoSpaceDN w:val="0"/>
+        <w:adjustRightInd w:val="0"/>
+        <w:spacing w:line="240" w:lineRule="auto"/>
+        <w:rPr>
+          <w:rFonts w:ascii="Consolas" w:hAnsi="Consolas" w:cs="Consolas"/>
+          <w:color w:val="000000"/>
+          <w:sz w:val="19"/>
+          <w:szCs w:val="19"/>
+          <w:lang w:val="en-GB"/>
+        </w:rPr>
+      </w:pPr>
+      <w:r>
+        <w:rPr>
+          <w:rFonts w:ascii="Consolas" w:hAnsi="Consolas" w:cs="Consolas"/>
+          <w:color w:val="0000FF"/>
+          <w:sz w:val="19"/>
+          <w:szCs w:val="19"/>
+          <w:lang w:val="en-GB"/>
+        </w:rPr>
+        <w:t>public</w:t>
+      </w:r>
+      <w:r>
+        <w:rPr>
+          <w:rFonts w:ascii="Consolas" w:hAnsi="Consolas" w:cs="Consolas"/>
+          <w:color w:val="000000"/>
+          <w:sz w:val="19"/>
+          <w:szCs w:val="19"/>
+          <w:lang w:val="en-GB"/>
+        </w:rPr>
+        <w:t xml:space="preserve"> </w:t>
+      </w:r>
+      <w:r>
+        <w:rPr>
+          <w:rFonts w:ascii="Consolas" w:hAnsi="Consolas" w:cs="Consolas"/>
+          <w:color w:val="0000FF"/>
+          <w:sz w:val="19"/>
+          <w:szCs w:val="19"/>
+          <w:lang w:val="en-GB"/>
+        </w:rPr>
+        <w:t>class</w:t>
+      </w:r>
+      <w:r>
+        <w:rPr>
+          <w:rFonts w:ascii="Consolas" w:hAnsi="Consolas" w:cs="Consolas"/>
+          <w:color w:val="000000"/>
+          <w:sz w:val="19"/>
+          <w:szCs w:val="19"/>
+          <w:lang w:val="en-GB"/>
+        </w:rPr>
+        <w:t xml:space="preserve"> </w:t>
+      </w:r>
+      <w:r>
+        <w:rPr>
+          <w:rFonts w:ascii="Consolas" w:hAnsi="Consolas" w:cs="Consolas"/>
+          <w:color w:val="2B91AF"/>
+          <w:sz w:val="19"/>
+          <w:szCs w:val="19"/>
+          <w:lang w:val="en-GB"/>
+        </w:rPr>
+        <w:t>CurrencySystemV</w:t>
+      </w:r>
+      <w:proofErr w:type="gramStart"/>
+      <w:r>
+        <w:rPr>
+          <w:rFonts w:ascii="Consolas" w:hAnsi="Consolas" w:cs="Consolas"/>
+          <w:color w:val="2B91AF"/>
+          <w:sz w:val="19"/>
+          <w:szCs w:val="19"/>
+          <w:lang w:val="en-GB"/>
+        </w:rPr>
+        <w:t>5</w:t>
+      </w:r>
+      <w:r>
+        <w:rPr>
+          <w:rFonts w:ascii="Consolas" w:hAnsi="Consolas" w:cs="Consolas"/>
+          <w:color w:val="000000"/>
+          <w:sz w:val="19"/>
+          <w:szCs w:val="19"/>
+          <w:lang w:val="en-GB"/>
+        </w:rPr>
+        <w:t xml:space="preserve"> :</w:t>
+      </w:r>
+      <w:proofErr w:type="gramEnd"/>
+      <w:r>
+        <w:rPr>
+          <w:rFonts w:ascii="Consolas" w:hAnsi="Consolas" w:cs="Consolas"/>
+          <w:color w:val="000000"/>
+          <w:sz w:val="19"/>
+          <w:szCs w:val="19"/>
+          <w:lang w:val="en-GB"/>
+        </w:rPr>
+        <w:t xml:space="preserve"> </w:t>
+      </w:r>
+      <w:proofErr w:type="spellStart"/>
+      <w:r>
+        <w:rPr>
+          <w:rFonts w:ascii="Consolas" w:hAnsi="Consolas" w:cs="Consolas"/>
+          <w:color w:val="000000"/>
+          <w:sz w:val="19"/>
+          <w:szCs w:val="19"/>
+          <w:lang w:val="en-GB"/>
+        </w:rPr>
+        <w:t>MonoBehaviour</w:t>
+      </w:r>
+      <w:proofErr w:type="spellEnd"/>
+    </w:p>
+    <w:p>
+      <w:pPr>
+        <w:autoSpaceDE w:val="0"/>
+        <w:autoSpaceDN w:val="0"/>
+        <w:adjustRightInd w:val="0"/>
+        <w:spacing w:line="240" w:lineRule="auto"/>
+        <w:rPr>
+          <w:rFonts w:ascii="Consolas" w:hAnsi="Consolas" w:cs="Consolas"/>
+          <w:color w:val="000000"/>
+          <w:sz w:val="19"/>
+          <w:szCs w:val="19"/>
+          <w:lang w:val="en-GB"/>
+        </w:rPr>
+      </w:pPr>
+      <w:r>
+        <w:rPr>
+          <w:rFonts w:ascii="Consolas" w:hAnsi="Consolas" w:cs="Consolas"/>
+          <w:color w:val="000000"/>
+          <w:sz w:val="19"/>
+          <w:szCs w:val="19"/>
+          <w:lang w:val="en-GB"/>
+        </w:rPr>
+        <w:t>{</w:t>
+      </w:r>
+    </w:p>
+    <w:p>
+      <w:pPr>
+        <w:autoSpaceDE w:val="0"/>
+        <w:autoSpaceDN w:val="0"/>
+        <w:adjustRightInd w:val="0"/>
+        <w:spacing w:line="240" w:lineRule="auto"/>
+        <w:rPr>
+          <w:rFonts w:ascii="Consolas" w:hAnsi="Consolas" w:cs="Consolas"/>
+          <w:color w:val="000000"/>
+          <w:sz w:val="19"/>
+          <w:szCs w:val="19"/>
+          <w:lang w:val="en-GB"/>
+        </w:rPr>
+      </w:pPr>
+      <w:r>
+        <w:rPr>
+          <w:rFonts w:ascii="Consolas" w:hAnsi="Consolas" w:cs="Consolas"/>
+          <w:color w:val="000000"/>
+          <w:sz w:val="19"/>
+          <w:szCs w:val="19"/>
+          <w:lang w:val="en-GB"/>
+        </w:rPr>
+        <w:t xml:space="preserve">    </w:t>
+      </w:r>
+      <w:r>
+        <w:rPr>
+          <w:rFonts w:ascii="Consolas" w:hAnsi="Consolas" w:cs="Consolas"/>
+          <w:color w:val="0000FF"/>
+          <w:sz w:val="19"/>
+          <w:szCs w:val="19"/>
+          <w:lang w:val="en-GB"/>
+        </w:rPr>
+        <w:t>public</w:t>
+      </w:r>
+      <w:r>
+        <w:rPr>
+          <w:rFonts w:ascii="Consolas" w:hAnsi="Consolas" w:cs="Consolas"/>
+          <w:color w:val="000000"/>
+          <w:sz w:val="19"/>
+          <w:szCs w:val="19"/>
+          <w:lang w:val="en-GB"/>
+        </w:rPr>
+        <w:t xml:space="preserve"> Text </w:t>
+      </w:r>
+      <w:proofErr w:type="spellStart"/>
+      <w:proofErr w:type="gramStart"/>
+      <w:r>
+        <w:rPr>
+          <w:rFonts w:ascii="Consolas" w:hAnsi="Consolas" w:cs="Consolas"/>
+          <w:color w:val="000000"/>
+          <w:sz w:val="19"/>
+          <w:szCs w:val="19"/>
+          <w:lang w:val="en-GB"/>
+        </w:rPr>
+        <w:t>currencyText</w:t>
+      </w:r>
+      <w:proofErr w:type="spellEnd"/>
+      <w:r>
+        <w:rPr>
+          <w:rFonts w:ascii="Consolas" w:hAnsi="Consolas" w:cs="Consolas"/>
+          <w:color w:val="000000"/>
+          <w:sz w:val="19"/>
+          <w:szCs w:val="19"/>
+          <w:lang w:val="en-GB"/>
+        </w:rPr>
+        <w:t>;</w:t>
+      </w:r>
+      <w:proofErr w:type="gramEnd"/>
+    </w:p>
+    <w:p>
+      <w:pPr>
+        <w:autoSpaceDE w:val="0"/>
+        <w:autoSpaceDN w:val="0"/>
+        <w:adjustRightInd w:val="0"/>
+        <w:spacing w:line="240" w:lineRule="auto"/>
+        <w:rPr>
+          <w:rFonts w:ascii="Consolas" w:hAnsi="Consolas" w:cs="Consolas"/>
+          <w:color w:val="000000"/>
+          <w:sz w:val="19"/>
+          <w:szCs w:val="19"/>
+          <w:lang w:val="en-GB"/>
+        </w:rPr>
+      </w:pPr>
+      <w:r>
+        <w:rPr>
+          <w:rFonts w:ascii="Consolas" w:hAnsi="Consolas" w:cs="Consolas"/>
+          <w:color w:val="000000"/>
+          <w:sz w:val="19"/>
+          <w:szCs w:val="19"/>
+          <w:lang w:val="en-GB"/>
+        </w:rPr>
+        <w:t xml:space="preserve">    </w:t>
+      </w:r>
+      <w:r>
+        <w:rPr>
+          <w:rFonts w:ascii="Consolas" w:hAnsi="Consolas" w:cs="Consolas"/>
+          <w:color w:val="0000FF"/>
+          <w:sz w:val="19"/>
+          <w:szCs w:val="19"/>
+          <w:lang w:val="en-GB"/>
+        </w:rPr>
+        <w:t>private</w:t>
+      </w:r>
+      <w:r>
+        <w:rPr>
+          <w:rFonts w:ascii="Consolas" w:hAnsi="Consolas" w:cs="Consolas"/>
+          <w:color w:val="000000"/>
+          <w:sz w:val="19"/>
+          <w:szCs w:val="19"/>
+          <w:lang w:val="en-GB"/>
+        </w:rPr>
+        <w:t xml:space="preserve"> </w:t>
+      </w:r>
+      <w:r>
+        <w:rPr>
+          <w:rFonts w:ascii="Consolas" w:hAnsi="Consolas" w:cs="Consolas"/>
+          <w:color w:val="0000FF"/>
+          <w:sz w:val="19"/>
+          <w:szCs w:val="19"/>
+          <w:lang w:val="en-GB"/>
+        </w:rPr>
+        <w:t>int</w:t>
+      </w:r>
+      <w:r>
+        <w:rPr>
+          <w:rFonts w:ascii="Consolas" w:hAnsi="Consolas" w:cs="Consolas"/>
+          <w:color w:val="000000"/>
+          <w:sz w:val="19"/>
+          <w:szCs w:val="19"/>
+          <w:lang w:val="en-GB"/>
+        </w:rPr>
+        <w:t xml:space="preserve"> </w:t>
+      </w:r>
+      <w:proofErr w:type="spellStart"/>
+      <w:proofErr w:type="gramStart"/>
+      <w:r>
+        <w:rPr>
+          <w:rFonts w:ascii="Consolas" w:hAnsi="Consolas" w:cs="Consolas"/>
+          <w:color w:val="000000"/>
+          <w:sz w:val="19"/>
+          <w:szCs w:val="19"/>
+          <w:lang w:val="en-GB"/>
+        </w:rPr>
+        <w:t>currencyScore</w:t>
+      </w:r>
+      <w:proofErr w:type="spellEnd"/>
+      <w:r>
+        <w:rPr>
+          <w:rFonts w:ascii="Consolas" w:hAnsi="Consolas" w:cs="Consolas"/>
+          <w:color w:val="000000"/>
+          <w:sz w:val="19"/>
+          <w:szCs w:val="19"/>
+          <w:lang w:val="en-GB"/>
+        </w:rPr>
+        <w:t>;</w:t>
+      </w:r>
+      <w:proofErr w:type="gramEnd"/>
+    </w:p>
+    <w:p>
+      <w:pPr>
+        <w:autoSpaceDE w:val="0"/>
+        <w:autoSpaceDN w:val="0"/>
+        <w:adjustRightInd w:val="0"/>
+        <w:spacing w:line="240" w:lineRule="auto"/>
+        <w:rPr>
+          <w:rFonts w:ascii="Consolas" w:hAnsi="Consolas" w:cs="Consolas"/>
+          <w:color w:val="000000"/>
+          <w:sz w:val="19"/>
+          <w:szCs w:val="19"/>
+          <w:lang w:val="en-GB"/>
+        </w:rPr>
+      </w:pPr>
+    </w:p>
+    <w:p>
+      <w:pPr>
+        <w:autoSpaceDE w:val="0"/>
+        <w:autoSpaceDN w:val="0"/>
+        <w:adjustRightInd w:val="0"/>
+        <w:spacing w:line="240" w:lineRule="auto"/>
+        <w:rPr>
+          <w:rFonts w:ascii="Consolas" w:hAnsi="Consolas" w:cs="Consolas"/>
+          <w:color w:val="000000"/>
+          <w:sz w:val="19"/>
+          <w:szCs w:val="19"/>
+          <w:lang w:val="en-GB"/>
+        </w:rPr>
+      </w:pPr>
+      <w:r>
+        <w:rPr>
+          <w:rFonts w:ascii="Consolas" w:hAnsi="Consolas" w:cs="Consolas"/>
+          <w:color w:val="000000"/>
+          <w:sz w:val="19"/>
+          <w:szCs w:val="19"/>
+          <w:lang w:val="en-GB"/>
+        </w:rPr>
+        <w:t xml:space="preserve">    </w:t>
+      </w:r>
+      <w:r>
+        <w:rPr>
+          <w:rFonts w:ascii="Consolas" w:hAnsi="Consolas" w:cs="Consolas"/>
+          <w:color w:val="0000FF"/>
+          <w:sz w:val="19"/>
+          <w:szCs w:val="19"/>
+          <w:lang w:val="en-GB"/>
+        </w:rPr>
+        <w:t>void</w:t>
+      </w:r>
+      <w:r>
+        <w:rPr>
+          <w:rFonts w:ascii="Consolas" w:hAnsi="Consolas" w:cs="Consolas"/>
+          <w:color w:val="000000"/>
+          <w:sz w:val="19"/>
+          <w:szCs w:val="19"/>
+          <w:lang w:val="en-GB"/>
+        </w:rPr>
+        <w:t xml:space="preserve"> </w:t>
+      </w:r>
+      <w:proofErr w:type="gramStart"/>
+      <w:r>
+        <w:rPr>
+          <w:rFonts w:ascii="Consolas" w:hAnsi="Consolas" w:cs="Consolas"/>
+          <w:color w:val="000000"/>
+          <w:sz w:val="19"/>
+          <w:szCs w:val="19"/>
+          <w:lang w:val="en-GB"/>
+        </w:rPr>
+        <w:t>Start(</w:t>
+      </w:r>
+      <w:proofErr w:type="gramEnd"/>
+      <w:r>
+        <w:rPr>
+          <w:rFonts w:ascii="Consolas" w:hAnsi="Consolas" w:cs="Consolas"/>
+          <w:color w:val="000000"/>
+          <w:sz w:val="19"/>
+          <w:szCs w:val="19"/>
+          <w:lang w:val="en-GB"/>
+        </w:rPr>
+        <w:t>)</w:t>
+      </w:r>
+    </w:p>
+    <w:p>
+      <w:pPr>
+        <w:autoSpaceDE w:val="0"/>
+        <w:autoSpaceDN w:val="0"/>
+        <w:adjustRightInd w:val="0"/>
+        <w:spacing w:line="240" w:lineRule="auto"/>
+        <w:rPr>
+          <w:rFonts w:ascii="Consolas" w:hAnsi="Consolas" w:cs="Consolas"/>
+          <w:color w:val="000000"/>
+          <w:sz w:val="19"/>
+          <w:szCs w:val="19"/>
+          <w:lang w:val="en-GB"/>
+        </w:rPr>
+      </w:pPr>
+      <w:r>
+        <w:rPr>
+          <w:rFonts w:ascii="Consolas" w:hAnsi="Consolas" w:cs="Consolas"/>
+          <w:color w:val="000000"/>
+          <w:sz w:val="19"/>
+          <w:szCs w:val="19"/>
+          <w:lang w:val="en-GB"/>
+        </w:rPr>
+        <w:t xml:space="preserve">    {</w:t>
+      </w:r>
+    </w:p>
+    <w:p>
+      <w:pPr>
+        <w:autoSpaceDE w:val="0"/>
+        <w:autoSpaceDN w:val="0"/>
+        <w:adjustRightInd w:val="0"/>
+        <w:spacing w:line="240" w:lineRule="auto"/>
+        <w:rPr>
+          <w:rFonts w:ascii="Consolas" w:hAnsi="Consolas" w:cs="Consolas"/>
+          <w:color w:val="000000"/>
+          <w:sz w:val="19"/>
+          <w:szCs w:val="19"/>
+          <w:lang w:val="en-GB"/>
+        </w:rPr>
+      </w:pPr>
+      <w:r>
+        <w:rPr>
+          <w:rFonts w:ascii="Consolas" w:hAnsi="Consolas" w:cs="Consolas"/>
+          <w:color w:val="000000"/>
+          <w:sz w:val="19"/>
+          <w:szCs w:val="19"/>
+          <w:lang w:val="en-GB"/>
+        </w:rPr>
+        <w:t xml:space="preserve">        </w:t>
+      </w:r>
+      <w:proofErr w:type="spellStart"/>
+      <w:r>
+        <w:rPr>
+          <w:rFonts w:ascii="Consolas" w:hAnsi="Consolas" w:cs="Consolas"/>
+          <w:color w:val="000000"/>
+          <w:sz w:val="19"/>
+          <w:szCs w:val="19"/>
+          <w:lang w:val="en-GB"/>
+        </w:rPr>
+        <w:t>currencyScore</w:t>
+      </w:r>
+      <w:proofErr w:type="spellEnd"/>
+      <w:r>
+        <w:rPr>
+          <w:rFonts w:ascii="Consolas" w:hAnsi="Consolas" w:cs="Consolas"/>
+          <w:color w:val="000000"/>
+          <w:sz w:val="19"/>
+          <w:szCs w:val="19"/>
+          <w:lang w:val="en-GB"/>
+        </w:rPr>
+        <w:t xml:space="preserve"> = </w:t>
+      </w:r>
+      <w:proofErr w:type="gramStart"/>
+      <w:r>
+        <w:rPr>
+          <w:rFonts w:ascii="Consolas" w:hAnsi="Consolas" w:cs="Consolas"/>
+          <w:color w:val="000000"/>
+          <w:sz w:val="19"/>
+          <w:szCs w:val="19"/>
+          <w:lang w:val="en-GB"/>
+        </w:rPr>
+        <w:t>0;</w:t>
+      </w:r>
+      <w:proofErr w:type="gramEnd"/>
+    </w:p>
+    <w:p>
+      <w:pPr>
+        <w:autoSpaceDE w:val="0"/>
+        <w:autoSpaceDN w:val="0"/>
+        <w:adjustRightInd w:val="0"/>
+        <w:spacing w:line="240" w:lineRule="auto"/>
+        <w:rPr>
+          <w:rFonts w:ascii="Consolas" w:hAnsi="Consolas" w:cs="Consolas"/>
+          <w:color w:val="000000"/>
+          <w:sz w:val="19"/>
+          <w:szCs w:val="19"/>
+          <w:lang w:val="en-GB"/>
+        </w:rPr>
+      </w:pPr>
+      <w:r>
+        <w:rPr>
+          <w:rFonts w:ascii="Consolas" w:hAnsi="Consolas" w:cs="Consolas"/>
+          <w:color w:val="000000"/>
+          <w:sz w:val="19"/>
+          <w:szCs w:val="19"/>
+          <w:lang w:val="en-GB"/>
+        </w:rPr>
+        <w:t xml:space="preserve">        </w:t>
+      </w:r>
+      <w:proofErr w:type="spellStart"/>
+      <w:r>
+        <w:rPr>
+          <w:rFonts w:ascii="Consolas" w:hAnsi="Consolas" w:cs="Consolas"/>
+          <w:color w:val="000000"/>
+          <w:sz w:val="19"/>
+          <w:szCs w:val="19"/>
+          <w:lang w:val="en-GB"/>
+        </w:rPr>
+        <w:t>currencyText.text</w:t>
+      </w:r>
+      <w:proofErr w:type="spellEnd"/>
+      <w:r>
+        <w:rPr>
+          <w:rFonts w:ascii="Consolas" w:hAnsi="Consolas" w:cs="Consolas"/>
+          <w:color w:val="000000"/>
+          <w:sz w:val="19"/>
+          <w:szCs w:val="19"/>
+          <w:lang w:val="en-GB"/>
+        </w:rPr>
+        <w:t xml:space="preserve"> = </w:t>
+      </w:r>
+      <w:r>
+        <w:rPr>
+          <w:rFonts w:ascii="Consolas" w:hAnsi="Consolas" w:cs="Consolas"/>
+          <w:color w:val="A31515"/>
+          <w:sz w:val="19"/>
+          <w:szCs w:val="19"/>
+          <w:lang w:val="en-GB"/>
+        </w:rPr>
+        <w:t>"Currency: "</w:t>
+      </w:r>
+      <w:r>
+        <w:rPr>
+          <w:rFonts w:ascii="Consolas" w:hAnsi="Consolas" w:cs="Consolas"/>
+          <w:color w:val="000000"/>
+          <w:sz w:val="19"/>
+          <w:szCs w:val="19"/>
+          <w:lang w:val="en-GB"/>
+        </w:rPr>
+        <w:t xml:space="preserve"> + </w:t>
+      </w:r>
+      <w:proofErr w:type="spellStart"/>
+      <w:proofErr w:type="gramStart"/>
+      <w:r>
+        <w:rPr>
+          <w:rFonts w:ascii="Consolas" w:hAnsi="Consolas" w:cs="Consolas"/>
+          <w:color w:val="000000"/>
+          <w:sz w:val="19"/>
+          <w:szCs w:val="19"/>
+          <w:lang w:val="en-GB"/>
+        </w:rPr>
+        <w:t>currencyScore</w:t>
+      </w:r>
+      <w:proofErr w:type="spellEnd"/>
+      <w:r>
+        <w:rPr>
+          <w:rFonts w:ascii="Consolas" w:hAnsi="Consolas" w:cs="Consolas"/>
+          <w:color w:val="000000"/>
+          <w:sz w:val="19"/>
+          <w:szCs w:val="19"/>
+          <w:lang w:val="en-GB"/>
+        </w:rPr>
+        <w:t>;</w:t>
+      </w:r>
+      <w:proofErr w:type="gramEnd"/>
+    </w:p>
+    <w:p>
+      <w:pPr>
+        <w:autoSpaceDE w:val="0"/>
+        <w:autoSpaceDN w:val="0"/>
+        <w:adjustRightInd w:val="0"/>
+        <w:spacing w:line="240" w:lineRule="auto"/>
+        <w:rPr>
+          <w:rFonts w:ascii="Consolas" w:hAnsi="Consolas" w:cs="Consolas"/>
+          <w:color w:val="000000"/>
+          <w:sz w:val="19"/>
+          <w:szCs w:val="19"/>
+          <w:lang w:val="en-GB"/>
+        </w:rPr>
+      </w:pPr>
+      <w:r>
+        <w:rPr>
+          <w:rFonts w:ascii="Consolas" w:hAnsi="Consolas" w:cs="Consolas"/>
+          <w:color w:val="000000"/>
+          <w:sz w:val="19"/>
+          <w:szCs w:val="19"/>
+          <w:lang w:val="en-GB"/>
+        </w:rPr>
+        <w:t xml:space="preserve">    }</w:t>
+      </w:r>
+    </w:p>
+    <w:p>
+      <w:pPr>
+        <w:autoSpaceDE w:val="0"/>
+        <w:autoSpaceDN w:val="0"/>
+        <w:adjustRightInd w:val="0"/>
+        <w:spacing w:line="240" w:lineRule="auto"/>
+        <w:rPr>
+          <w:rFonts w:ascii="Consolas" w:hAnsi="Consolas" w:cs="Consolas"/>
+          <w:color w:val="000000"/>
+          <w:sz w:val="19"/>
+          <w:szCs w:val="19"/>
+          <w:lang w:val="en-GB"/>
+        </w:rPr>
+      </w:pPr>
+    </w:p>
+    <w:p>
+      <w:pPr>
+        <w:autoSpaceDE w:val="0"/>
+        <w:autoSpaceDN w:val="0"/>
+        <w:adjustRightInd w:val="0"/>
+        <w:spacing w:line="240" w:lineRule="auto"/>
+        <w:rPr>
+          <w:rFonts w:ascii="Consolas" w:hAnsi="Consolas" w:cs="Consolas"/>
+          <w:color w:val="000000"/>
+          <w:sz w:val="19"/>
+          <w:szCs w:val="19"/>
+          <w:lang w:val="en-GB"/>
+        </w:rPr>
+      </w:pPr>
+      <w:r>
+        <w:rPr>
+          <w:rFonts w:ascii="Consolas" w:hAnsi="Consolas" w:cs="Consolas"/>
+          <w:color w:val="000000"/>
+          <w:sz w:val="19"/>
+          <w:szCs w:val="19"/>
+          <w:lang w:val="en-GB"/>
+        </w:rPr>
+        <w:t xml:space="preserve">    </w:t>
+      </w:r>
+      <w:r>
+        <w:rPr>
+          <w:rFonts w:ascii="Consolas" w:hAnsi="Consolas" w:cs="Consolas"/>
+          <w:color w:val="0000FF"/>
+          <w:sz w:val="19"/>
+          <w:szCs w:val="19"/>
+          <w:lang w:val="en-GB"/>
+        </w:rPr>
+        <w:t>private</w:t>
+      </w:r>
+      <w:r>
+        <w:rPr>
+          <w:rFonts w:ascii="Consolas" w:hAnsi="Consolas" w:cs="Consolas"/>
+          <w:color w:val="000000"/>
+          <w:sz w:val="19"/>
+          <w:szCs w:val="19"/>
+          <w:lang w:val="en-GB"/>
+        </w:rPr>
+        <w:t xml:space="preserve"> </w:t>
+      </w:r>
+      <w:r>
+        <w:rPr>
+          <w:rFonts w:ascii="Consolas" w:hAnsi="Consolas" w:cs="Consolas"/>
+          <w:color w:val="0000FF"/>
+          <w:sz w:val="19"/>
+          <w:szCs w:val="19"/>
+          <w:lang w:val="en-GB"/>
+        </w:rPr>
+        <w:t>void</w:t>
+      </w:r>
+      <w:r>
+        <w:rPr>
+          <w:rFonts w:ascii="Consolas" w:hAnsi="Consolas" w:cs="Consolas"/>
+          <w:color w:val="000000"/>
+          <w:sz w:val="19"/>
+          <w:szCs w:val="19"/>
+          <w:lang w:val="en-GB"/>
+        </w:rPr>
+        <w:t xml:space="preserve"> OnTriggerEnter2</w:t>
+      </w:r>
+      <w:proofErr w:type="gramStart"/>
+      <w:r>
+        <w:rPr>
+          <w:rFonts w:ascii="Consolas" w:hAnsi="Consolas" w:cs="Consolas"/>
+          <w:color w:val="000000"/>
+          <w:sz w:val="19"/>
+          <w:szCs w:val="19"/>
+          <w:lang w:val="en-GB"/>
+        </w:rPr>
+        <w:t>D(</w:t>
+      </w:r>
+      <w:proofErr w:type="gramEnd"/>
+      <w:r>
+        <w:rPr>
+          <w:rFonts w:ascii="Consolas" w:hAnsi="Consolas" w:cs="Consolas"/>
+          <w:color w:val="000000"/>
+          <w:sz w:val="19"/>
+          <w:szCs w:val="19"/>
+          <w:lang w:val="en-GB"/>
+        </w:rPr>
+        <w:t>Collider2D other)</w:t>
+      </w:r>
+    </w:p>
+    <w:p>
+      <w:pPr>
+        <w:autoSpaceDE w:val="0"/>
+        <w:autoSpaceDN w:val="0"/>
+        <w:adjustRightInd w:val="0"/>
+        <w:spacing w:line="240" w:lineRule="auto"/>
+        <w:rPr>
+          <w:rFonts w:ascii="Consolas" w:hAnsi="Consolas" w:cs="Consolas"/>
+          <w:color w:val="000000"/>
+          <w:sz w:val="19"/>
+          <w:szCs w:val="19"/>
+          <w:lang w:val="en-GB"/>
+        </w:rPr>
+      </w:pPr>
+      <w:r>
+        <w:rPr>
+          <w:rFonts w:ascii="Consolas" w:hAnsi="Consolas" w:cs="Consolas"/>
+          <w:color w:val="000000"/>
+          <w:sz w:val="19"/>
+          <w:szCs w:val="19"/>
+          <w:lang w:val="en-GB"/>
+        </w:rPr>
+        <w:t xml:space="preserve">    {</w:t>
+      </w:r>
+    </w:p>
+    <w:p>
+      <w:pPr>
+        <w:autoSpaceDE w:val="0"/>
+        <w:autoSpaceDN w:val="0"/>
+        <w:adjustRightInd w:val="0"/>
+        <w:spacing w:line="240" w:lineRule="auto"/>
+        <w:rPr>
+          <w:rFonts w:ascii="Consolas" w:hAnsi="Consolas" w:cs="Consolas"/>
+          <w:color w:val="000000"/>
+          <w:sz w:val="19"/>
+          <w:szCs w:val="19"/>
+          <w:lang w:val="en-GB"/>
+        </w:rPr>
+      </w:pPr>
+      <w:r>
+        <w:rPr>
+          <w:rFonts w:ascii="Consolas" w:hAnsi="Consolas" w:cs="Consolas"/>
+          <w:color w:val="000000"/>
+          <w:sz w:val="19"/>
+          <w:szCs w:val="19"/>
+          <w:lang w:val="en-GB"/>
+        </w:rPr>
+        <w:t xml:space="preserve">        </w:t>
+      </w:r>
+      <w:proofErr w:type="spellStart"/>
+      <w:r>
+        <w:rPr>
+          <w:rFonts w:ascii="Consolas" w:hAnsi="Consolas" w:cs="Consolas"/>
+          <w:color w:val="000000"/>
+          <w:sz w:val="19"/>
+          <w:szCs w:val="19"/>
+          <w:lang w:val="en-GB"/>
+        </w:rPr>
+        <w:t>Debug.Log</w:t>
+      </w:r>
+      <w:proofErr w:type="spellEnd"/>
+      <w:r>
+        <w:rPr>
+          <w:rFonts w:ascii="Consolas" w:hAnsi="Consolas" w:cs="Consolas"/>
+          <w:color w:val="000000"/>
+          <w:sz w:val="19"/>
+          <w:szCs w:val="19"/>
+          <w:lang w:val="en-GB"/>
+        </w:rPr>
+        <w:t>(</w:t>
+      </w:r>
+      <w:r>
+        <w:rPr>
+          <w:rFonts w:ascii="Consolas" w:hAnsi="Consolas" w:cs="Consolas"/>
+          <w:color w:val="A31515"/>
+          <w:sz w:val="19"/>
+          <w:szCs w:val="19"/>
+          <w:lang w:val="en-GB"/>
+        </w:rPr>
+        <w:t>"OnTriggerEnter2D called"</w:t>
+      </w:r>
+      <w:proofErr w:type="gramStart"/>
+      <w:r>
+        <w:rPr>
+          <w:rFonts w:ascii="Consolas" w:hAnsi="Consolas" w:cs="Consolas"/>
+          <w:color w:val="000000"/>
+          <w:sz w:val="19"/>
+          <w:szCs w:val="19"/>
+          <w:lang w:val="en-GB"/>
+        </w:rPr>
+        <w:t>);</w:t>
+      </w:r>
+      <w:proofErr w:type="gramEnd"/>
+    </w:p>
+    <w:p>
+      <w:pPr>
+        <w:autoSpaceDE w:val="0"/>
+        <w:autoSpaceDN w:val="0"/>
+        <w:adjustRightInd w:val="0"/>
+        <w:spacing w:line="240" w:lineRule="auto"/>
+        <w:rPr>
+          <w:rFonts w:ascii="Consolas" w:hAnsi="Consolas" w:cs="Consolas"/>
+          <w:color w:val="000000"/>
+          <w:sz w:val="19"/>
+          <w:szCs w:val="19"/>
+          <w:lang w:val="en-GB"/>
+        </w:rPr>
+      </w:pPr>
+      <w:r>
+        <w:rPr>
+          <w:rFonts w:ascii="Consolas" w:hAnsi="Consolas" w:cs="Consolas"/>
+          <w:color w:val="000000"/>
+          <w:sz w:val="19"/>
+          <w:szCs w:val="19"/>
+          <w:lang w:val="en-GB"/>
+        </w:rPr>
+        <w:t xml:space="preserve">        </w:t>
+      </w:r>
+      <w:r>
+        <w:rPr>
+          <w:rFonts w:ascii="Consolas" w:hAnsi="Consolas" w:cs="Consolas"/>
+          <w:color w:val="0000FF"/>
+          <w:sz w:val="19"/>
+          <w:szCs w:val="19"/>
+          <w:lang w:val="en-GB"/>
+        </w:rPr>
+        <w:t>if</w:t>
+      </w:r>
+      <w:r>
+        <w:rPr>
+          <w:rFonts w:ascii="Consolas" w:hAnsi="Consolas" w:cs="Consolas"/>
+          <w:color w:val="000000"/>
+          <w:sz w:val="19"/>
+          <w:szCs w:val="19"/>
+          <w:lang w:val="en-GB"/>
+        </w:rPr>
+        <w:t xml:space="preserve"> (</w:t>
+      </w:r>
+      <w:proofErr w:type="spellStart"/>
+      <w:proofErr w:type="gramStart"/>
+      <w:r>
+        <w:rPr>
+          <w:rFonts w:ascii="Consolas" w:hAnsi="Consolas" w:cs="Consolas"/>
+          <w:color w:val="000000"/>
+          <w:sz w:val="19"/>
+          <w:szCs w:val="19"/>
+          <w:lang w:val="en-GB"/>
+        </w:rPr>
+        <w:t>other.CompareTag</w:t>
+      </w:r>
+      <w:proofErr w:type="spellEnd"/>
+      <w:proofErr w:type="gramEnd"/>
+      <w:r>
+        <w:rPr>
+          <w:rFonts w:ascii="Consolas" w:hAnsi="Consolas" w:cs="Consolas"/>
+          <w:color w:val="000000"/>
+          <w:sz w:val="19"/>
+          <w:szCs w:val="19"/>
+          <w:lang w:val="en-GB"/>
+        </w:rPr>
+        <w:t>(</w:t>
+      </w:r>
+      <w:r>
+        <w:rPr>
+          <w:rFonts w:ascii="Consolas" w:hAnsi="Consolas" w:cs="Consolas"/>
+          <w:color w:val="A31515"/>
+          <w:sz w:val="19"/>
+          <w:szCs w:val="19"/>
+          <w:lang w:val="en-GB"/>
+        </w:rPr>
+        <w:t>"Player"</w:t>
+      </w:r>
+      <w:r>
+        <w:rPr>
+          <w:rFonts w:ascii="Consolas" w:hAnsi="Consolas" w:cs="Consolas"/>
+          <w:color w:val="000000"/>
+          <w:sz w:val="19"/>
+          <w:szCs w:val="19"/>
+          <w:lang w:val="en-GB"/>
+        </w:rPr>
+        <w:t>))</w:t>
+      </w:r>
+    </w:p>
+    <w:p>
+      <w:pPr>
+        <w:autoSpaceDE w:val="0"/>
+        <w:autoSpaceDN w:val="0"/>
+        <w:adjustRightInd w:val="0"/>
+        <w:spacing w:line="240" w:lineRule="auto"/>
+        <w:rPr>
+          <w:rFonts w:ascii="Consolas" w:hAnsi="Consolas" w:cs="Consolas"/>
+          <w:color w:val="000000"/>
+          <w:sz w:val="19"/>
+          <w:szCs w:val="19"/>
+          <w:lang w:val="en-GB"/>
+        </w:rPr>
+      </w:pPr>
+      <w:r>
+        <w:rPr>
+          <w:rFonts w:ascii="Consolas" w:hAnsi="Consolas" w:cs="Consolas"/>
+          <w:color w:val="000000"/>
+          <w:sz w:val="19"/>
+          <w:szCs w:val="19"/>
+          <w:lang w:val="en-GB"/>
+        </w:rPr>
+        <w:t xml:space="preserve">        {</w:t>
+      </w:r>
+    </w:p>
+    <w:p>
+      <w:pPr>
+        <w:autoSpaceDE w:val="0"/>
+        <w:autoSpaceDN w:val="0"/>
+        <w:adjustRightInd w:val="0"/>
+        <w:spacing w:line="240" w:lineRule="auto"/>
+        <w:rPr>
+          <w:rFonts w:ascii="Consolas" w:hAnsi="Consolas" w:cs="Consolas"/>
+          <w:color w:val="000000"/>
+          <w:sz w:val="19"/>
+          <w:szCs w:val="19"/>
+          <w:lang w:val="en-GB"/>
+        </w:rPr>
+      </w:pPr>
+      <w:r>
+        <w:rPr>
+          <w:rFonts w:ascii="Consolas" w:hAnsi="Consolas" w:cs="Consolas"/>
+          <w:color w:val="000000"/>
+          <w:sz w:val="19"/>
+          <w:szCs w:val="19"/>
+          <w:lang w:val="en-GB"/>
+        </w:rPr>
+        <w:t xml:space="preserve">            </w:t>
+      </w:r>
+      <w:proofErr w:type="spellStart"/>
+      <w:r>
+        <w:rPr>
+          <w:rFonts w:ascii="Consolas" w:hAnsi="Consolas" w:cs="Consolas"/>
+          <w:color w:val="000000"/>
+          <w:sz w:val="19"/>
+          <w:szCs w:val="19"/>
+          <w:lang w:val="en-GB"/>
+        </w:rPr>
+        <w:t>Debug.Log</w:t>
+      </w:r>
+      <w:proofErr w:type="spellEnd"/>
+      <w:r>
+        <w:rPr>
+          <w:rFonts w:ascii="Consolas" w:hAnsi="Consolas" w:cs="Consolas"/>
+          <w:color w:val="000000"/>
+          <w:sz w:val="19"/>
+          <w:szCs w:val="19"/>
+          <w:lang w:val="en-GB"/>
+        </w:rPr>
+        <w:t>(</w:t>
+      </w:r>
+      <w:r>
+        <w:rPr>
+          <w:rFonts w:ascii="Consolas" w:hAnsi="Consolas" w:cs="Consolas"/>
+          <w:color w:val="A31515"/>
+          <w:sz w:val="19"/>
+          <w:szCs w:val="19"/>
+          <w:lang w:val="en-GB"/>
+        </w:rPr>
+        <w:t>"Collectible collided with something"</w:t>
+      </w:r>
+      <w:proofErr w:type="gramStart"/>
+      <w:r>
+        <w:rPr>
+          <w:rFonts w:ascii="Consolas" w:hAnsi="Consolas" w:cs="Consolas"/>
+          <w:color w:val="000000"/>
+          <w:sz w:val="19"/>
+          <w:szCs w:val="19"/>
+          <w:lang w:val="en-GB"/>
+        </w:rPr>
+        <w:t>);</w:t>
+      </w:r>
+      <w:proofErr w:type="gramEnd"/>
+    </w:p>
+    <w:p>
+      <w:pPr>
+        <w:autoSpaceDE w:val="0"/>
+        <w:autoSpaceDN w:val="0"/>
+        <w:adjustRightInd w:val="0"/>
+        <w:spacing w:line="240" w:lineRule="auto"/>
+        <w:rPr>
+          <w:rFonts w:ascii="Consolas" w:hAnsi="Consolas" w:cs="Consolas"/>
+          <w:color w:val="000000"/>
+          <w:sz w:val="19"/>
+          <w:szCs w:val="19"/>
+          <w:lang w:val="en-GB"/>
+        </w:rPr>
+      </w:pPr>
+      <w:r>
+        <w:rPr>
+          <w:rFonts w:ascii="Consolas" w:hAnsi="Consolas" w:cs="Consolas"/>
+          <w:color w:val="000000"/>
+          <w:sz w:val="19"/>
+          <w:szCs w:val="19"/>
+          <w:lang w:val="en-GB"/>
+        </w:rPr>
+        <w:t xml:space="preserve">            Destroy(</w:t>
+      </w:r>
+      <w:proofErr w:type="spellStart"/>
+      <w:r>
+        <w:rPr>
+          <w:rFonts w:ascii="Consolas" w:hAnsi="Consolas" w:cs="Consolas"/>
+          <w:color w:val="000000"/>
+          <w:sz w:val="19"/>
+          <w:szCs w:val="19"/>
+          <w:lang w:val="en-GB"/>
+        </w:rPr>
+        <w:t>gameObject</w:t>
+      </w:r>
+      <w:proofErr w:type="spellEnd"/>
+      <w:proofErr w:type="gramStart"/>
+      <w:r>
+        <w:rPr>
+          <w:rFonts w:ascii="Consolas" w:hAnsi="Consolas" w:cs="Consolas"/>
+          <w:color w:val="000000"/>
+          <w:sz w:val="19"/>
+          <w:szCs w:val="19"/>
+          <w:lang w:val="en-GB"/>
+        </w:rPr>
+        <w:t>);</w:t>
+      </w:r>
+      <w:proofErr w:type="gramEnd"/>
+    </w:p>
+    <w:p>
+      <w:pPr>
+        <w:autoSpaceDE w:val="0"/>
+        <w:autoSpaceDN w:val="0"/>
+        <w:adjustRightInd w:val="0"/>
+        <w:spacing w:line="240" w:lineRule="auto"/>
+        <w:rPr>
+          <w:rFonts w:ascii="Consolas" w:hAnsi="Consolas" w:cs="Consolas"/>
+          <w:color w:val="000000"/>
+          <w:sz w:val="19"/>
+          <w:szCs w:val="19"/>
+          <w:lang w:val="en-GB"/>
+        </w:rPr>
+      </w:pPr>
+      <w:r>
+        <w:rPr>
+          <w:rFonts w:ascii="Consolas" w:hAnsi="Consolas" w:cs="Consolas"/>
+          <w:color w:val="000000"/>
+          <w:sz w:val="19"/>
+          <w:szCs w:val="19"/>
+          <w:lang w:val="en-GB"/>
+        </w:rPr>
+        <w:t xml:space="preserve">            </w:t>
+      </w:r>
+      <w:proofErr w:type="spellStart"/>
+      <w:r>
+        <w:rPr>
+          <w:rFonts w:ascii="Consolas" w:hAnsi="Consolas" w:cs="Consolas"/>
+          <w:color w:val="000000"/>
+          <w:sz w:val="19"/>
+          <w:szCs w:val="19"/>
+          <w:lang w:val="en-GB"/>
+        </w:rPr>
+        <w:t>currencyScore</w:t>
+      </w:r>
+      <w:proofErr w:type="spellEnd"/>
+      <w:r>
+        <w:rPr>
+          <w:rFonts w:ascii="Consolas" w:hAnsi="Consolas" w:cs="Consolas"/>
+          <w:color w:val="000000"/>
+          <w:sz w:val="19"/>
+          <w:szCs w:val="19"/>
+          <w:lang w:val="en-GB"/>
+        </w:rPr>
+        <w:t xml:space="preserve"> = </w:t>
+      </w:r>
+      <w:proofErr w:type="spellStart"/>
+      <w:r>
+        <w:rPr>
+          <w:rFonts w:ascii="Consolas" w:hAnsi="Consolas" w:cs="Consolas"/>
+          <w:color w:val="000000"/>
+          <w:sz w:val="19"/>
+          <w:szCs w:val="19"/>
+          <w:lang w:val="en-GB"/>
+        </w:rPr>
+        <w:t>currencyScore</w:t>
+      </w:r>
+      <w:proofErr w:type="spellEnd"/>
+      <w:r>
+        <w:rPr>
+          <w:rFonts w:ascii="Consolas" w:hAnsi="Consolas" w:cs="Consolas"/>
+          <w:color w:val="000000"/>
+          <w:sz w:val="19"/>
+          <w:szCs w:val="19"/>
+          <w:lang w:val="en-GB"/>
+        </w:rPr>
+        <w:t xml:space="preserve"> + </w:t>
+      </w:r>
+      <w:proofErr w:type="gramStart"/>
+      <w:r>
+        <w:rPr>
+          <w:rFonts w:ascii="Consolas" w:hAnsi="Consolas" w:cs="Consolas"/>
+          <w:color w:val="000000"/>
+          <w:sz w:val="19"/>
+          <w:szCs w:val="19"/>
+          <w:lang w:val="en-GB"/>
+        </w:rPr>
+        <w:t>5;</w:t>
+      </w:r>
+      <w:proofErr w:type="gramEnd"/>
+    </w:p>
+    <w:p>
+      <w:pPr>
+        <w:autoSpaceDE w:val="0"/>
+        <w:autoSpaceDN w:val="0"/>
+        <w:adjustRightInd w:val="0"/>
+        <w:spacing w:line="240" w:lineRule="auto"/>
+        <w:rPr>
+          <w:rFonts w:ascii="Consolas" w:hAnsi="Consolas" w:cs="Consolas"/>
+          <w:color w:val="000000"/>
+          <w:sz w:val="19"/>
+          <w:szCs w:val="19"/>
+          <w:lang w:val="en-GB"/>
+        </w:rPr>
+      </w:pPr>
+      <w:r>
+        <w:rPr>
+          <w:rFonts w:ascii="Consolas" w:hAnsi="Consolas" w:cs="Consolas"/>
+          <w:color w:val="000000"/>
+          <w:sz w:val="19"/>
+          <w:szCs w:val="19"/>
+          <w:lang w:val="en-GB"/>
+        </w:rPr>
+        <w:t xml:space="preserve">            </w:t>
+      </w:r>
+      <w:proofErr w:type="spellStart"/>
+      <w:r>
+        <w:rPr>
+          <w:rFonts w:ascii="Consolas" w:hAnsi="Consolas" w:cs="Consolas"/>
+          <w:color w:val="000000"/>
+          <w:sz w:val="19"/>
+          <w:szCs w:val="19"/>
+          <w:lang w:val="en-GB"/>
+        </w:rPr>
+        <w:t>currencyText.text</w:t>
+      </w:r>
+      <w:proofErr w:type="spellEnd"/>
+      <w:r>
+        <w:rPr>
+          <w:rFonts w:ascii="Consolas" w:hAnsi="Consolas" w:cs="Consolas"/>
+          <w:color w:val="000000"/>
+          <w:sz w:val="19"/>
+          <w:szCs w:val="19"/>
+          <w:lang w:val="en-GB"/>
+        </w:rPr>
+        <w:t xml:space="preserve"> = </w:t>
+      </w:r>
+      <w:r>
+        <w:rPr>
+          <w:rFonts w:ascii="Consolas" w:hAnsi="Consolas" w:cs="Consolas"/>
+          <w:color w:val="A31515"/>
+          <w:sz w:val="19"/>
+          <w:szCs w:val="19"/>
+          <w:lang w:val="en-GB"/>
+        </w:rPr>
+        <w:t>"Currency: "</w:t>
+      </w:r>
+      <w:r>
+        <w:rPr>
+          <w:rFonts w:ascii="Consolas" w:hAnsi="Consolas" w:cs="Consolas"/>
+          <w:color w:val="000000"/>
+          <w:sz w:val="19"/>
+          <w:szCs w:val="19"/>
+          <w:lang w:val="en-GB"/>
+        </w:rPr>
+        <w:t xml:space="preserve"> + </w:t>
+      </w:r>
+      <w:proofErr w:type="spellStart"/>
+      <w:proofErr w:type="gramStart"/>
+      <w:r>
+        <w:rPr>
+          <w:rFonts w:ascii="Consolas" w:hAnsi="Consolas" w:cs="Consolas"/>
+          <w:color w:val="000000"/>
+          <w:sz w:val="19"/>
+          <w:szCs w:val="19"/>
+          <w:lang w:val="en-GB"/>
+        </w:rPr>
+        <w:t>currencyScore</w:t>
+      </w:r>
+      <w:proofErr w:type="spellEnd"/>
+      <w:r>
+        <w:rPr>
+          <w:rFonts w:ascii="Consolas" w:hAnsi="Consolas" w:cs="Consolas"/>
+          <w:color w:val="000000"/>
+          <w:sz w:val="19"/>
+          <w:szCs w:val="19"/>
+          <w:lang w:val="en-GB"/>
+        </w:rPr>
+        <w:t>;</w:t>
+      </w:r>
+      <w:proofErr w:type="gramEnd"/>
+    </w:p>
+    <w:p>
+      <w:pPr>
+        <w:autoSpaceDE w:val="0"/>
+        <w:autoSpaceDN w:val="0"/>
+        <w:adjustRightInd w:val="0"/>
+        <w:spacing w:line="240" w:lineRule="auto"/>
+        <w:rPr>
+          <w:rFonts w:ascii="Consolas" w:hAnsi="Consolas" w:cs="Consolas"/>
+          <w:color w:val="000000"/>
+          <w:sz w:val="19"/>
+          <w:szCs w:val="19"/>
+          <w:lang w:val="en-GB"/>
+        </w:rPr>
+      </w:pPr>
+      <w:r>
+        <w:rPr>
+          <w:rFonts w:ascii="Consolas" w:hAnsi="Consolas" w:cs="Consolas"/>
+          <w:color w:val="000000"/>
+          <w:sz w:val="19"/>
+          <w:szCs w:val="19"/>
+          <w:lang w:val="en-GB"/>
+        </w:rPr>
+        <w:t xml:space="preserve">        } </w:t>
+      </w:r>
+    </w:p>
+    <w:p>
+      <w:pPr>
+        <w:autoSpaceDE w:val="0"/>
+        <w:autoSpaceDN w:val="0"/>
+        <w:adjustRightInd w:val="0"/>
+        <w:spacing w:line="240" w:lineRule="auto"/>
+        <w:rPr>
+          <w:rFonts w:ascii="Consolas" w:hAnsi="Consolas" w:cs="Consolas"/>
+          <w:color w:val="000000"/>
+          <w:sz w:val="19"/>
+          <w:szCs w:val="19"/>
+          <w:lang w:val="en-GB"/>
+        </w:rPr>
+      </w:pPr>
+      <w:r>
+        <w:rPr>
+          <w:rFonts w:ascii="Consolas" w:hAnsi="Consolas" w:cs="Consolas"/>
+          <w:color w:val="000000"/>
+          <w:sz w:val="19"/>
+          <w:szCs w:val="19"/>
+          <w:lang w:val="en-GB"/>
+        </w:rPr>
+        <w:t xml:space="preserve">    }</w:t>
+      </w:r>
+    </w:p>
+    <w:p>
+      <w:pPr>
+        <w:pStyle w:val="Heading4"/>
+        <w:rPr>
+          <w:lang w:val="en-GB"/>
+        </w:rPr>
+      </w:pPr>
+      <w:r>
+        <w:rPr>
+          <w:lang w:val="en-GB"/>
+        </w:rPr>
+        <w:t>Fixes:</w:t>
+      </w:r>
+    </w:p>
+    <w:p>
+      <w:pPr>
+        <w:rPr>
+          <w:lang w:val="en-GB"/>
+        </w:rPr>
+      </w:pPr>
+      <w:r>
+        <w:rPr>
+          <w:lang w:val="en-GB"/>
+        </w:rPr>
+        <w:t xml:space="preserve">Currency </w:t>
+      </w:r>
+      <w:proofErr w:type="spellStart"/>
+      <w:r>
+        <w:rPr>
+          <w:lang w:val="en-GB"/>
+        </w:rPr>
+        <w:t>GameObject</w:t>
+      </w:r>
+      <w:proofErr w:type="spellEnd"/>
+      <w:r>
+        <w:rPr>
+          <w:lang w:val="en-GB"/>
+        </w:rPr>
+        <w:t xml:space="preserve"> is now destroyed once it collides with the player.</w:t>
+      </w:r>
+    </w:p>
+    <w:p>
+      <w:pPr>
+        <w:rPr>
+          <w:lang w:val="en-GB"/>
+        </w:rPr>
+      </w:pPr>
+      <w:proofErr w:type="spellStart"/>
+      <w:r>
+        <w:rPr>
+          <w:lang w:val="en-GB"/>
+        </w:rPr>
+        <w:t>CurrencyText</w:t>
+      </w:r>
+      <w:proofErr w:type="spellEnd"/>
+      <w:r>
+        <w:rPr>
+          <w:lang w:val="en-GB"/>
+        </w:rPr>
+        <w:t xml:space="preserve"> is now increased by </w:t>
+      </w:r>
+      <w:proofErr w:type="gramStart"/>
+      <w:r>
+        <w:rPr>
+          <w:lang w:val="en-GB"/>
+        </w:rPr>
+        <w:t>5</w:t>
+      </w:r>
+      <w:proofErr w:type="gramEnd"/>
+    </w:p>
+    <w:p>
+      <w:pPr>
+        <w:pStyle w:val="Heading5"/>
+      </w:pPr>
+      <w:r>
+        <w:t>Errors:</w:t>
+      </w:r>
+    </w:p>
+    <w:p>
+      <w:pPr>
+        <w:rPr>
+          <w:rFonts w:cstheme="minorHAnsi"/>
+          <w:color w:val="000000"/>
+          <w:szCs w:val="24"/>
+          <w:lang w:val="en-GB"/>
+        </w:rPr>
+      </w:pPr>
+      <w:proofErr w:type="spellStart"/>
+      <w:r>
+        <w:rPr>
+          <w:rFonts w:cstheme="minorHAnsi"/>
+          <w:color w:val="000000"/>
+          <w:szCs w:val="24"/>
+          <w:lang w:val="en-GB"/>
+        </w:rPr>
+        <w:t>CurrencyText</w:t>
+      </w:r>
+      <w:proofErr w:type="spellEnd"/>
+      <w:r>
+        <w:rPr>
+          <w:rFonts w:cstheme="minorHAnsi"/>
+          <w:color w:val="000000"/>
+          <w:szCs w:val="24"/>
+          <w:lang w:val="en-GB"/>
+        </w:rPr>
+        <w:t xml:space="preserve"> only increases by 5 after the first currency </w:t>
+      </w:r>
+      <w:proofErr w:type="spellStart"/>
+      <w:r>
+        <w:rPr>
+          <w:rFonts w:cstheme="minorHAnsi"/>
+          <w:color w:val="000000"/>
+          <w:szCs w:val="24"/>
+          <w:lang w:val="en-GB"/>
+        </w:rPr>
+        <w:t>GameObject</w:t>
+      </w:r>
+      <w:proofErr w:type="spellEnd"/>
+      <w:r>
+        <w:rPr>
+          <w:rFonts w:cstheme="minorHAnsi"/>
+          <w:color w:val="000000"/>
+          <w:szCs w:val="24"/>
+          <w:lang w:val="en-GB"/>
+        </w:rPr>
+        <w:t xml:space="preserve"> is collected.</w:t>
+      </w:r>
+    </w:p>
+    <w:p>
+      <w:pPr>
+        <w:rPr>
+          <w:rFonts w:cstheme="minorHAnsi"/>
+          <w:color w:val="000000"/>
+          <w:szCs w:val="24"/>
+          <w:lang w:val="en-GB"/>
+        </w:rPr>
+      </w:pPr>
+    </w:p>
+    <w:p>
+      <w:pPr>
+        <w:rPr>
+          <w:rFonts w:cstheme="minorHAnsi"/>
+          <w:color w:val="000000"/>
+          <w:szCs w:val="24"/>
+          <w:lang w:val="en-GB"/>
+        </w:rPr>
+      </w:pPr>
+    </w:p>
+    <w:p>
+      <w:pPr>
+        <w:rPr>
+          <w:rFonts w:cstheme="minorHAnsi"/>
+          <w:color w:val="000000"/>
+          <w:szCs w:val="24"/>
+          <w:lang w:val="en-GB"/>
+        </w:rPr>
+      </w:pPr>
+      <w:r>
+        <w:rPr>
+          <w:rFonts w:cstheme="minorHAnsi"/>
+          <w:color w:val="000000"/>
+          <w:szCs w:val="24"/>
+          <w:lang w:val="en-GB"/>
+        </w:rPr>
+        <w:t>---------------------------------------------------------------------------------------------------------------------</w:t>
+      </w:r>
+    </w:p>
+    <w:p>
+      <w:pPr>
+        <w:pStyle w:val="Heading3"/>
+      </w:pPr>
+      <w:r>
+        <w:lastRenderedPageBreak/>
+        <w:t>Currency System V</w:t>
+      </w:r>
+      <w:r>
+        <w:t>8</w:t>
+      </w:r>
+      <w:r>
+        <w:t>:</w:t>
+      </w:r>
+    </w:p>
+    <w:p>
+      <w:pPr>
+        <w:rPr>
+          <w:rFonts w:cstheme="minorHAnsi"/>
+          <w:color w:val="000000"/>
+          <w:szCs w:val="24"/>
+          <w:lang w:val="en-GB"/>
+        </w:rPr>
+      </w:pPr>
+    </w:p>
+    <w:p>
+      <w:pPr>
+        <w:autoSpaceDE w:val="0"/>
+        <w:autoSpaceDN w:val="0"/>
+        <w:adjustRightInd w:val="0"/>
+        <w:spacing w:line="240" w:lineRule="auto"/>
+        <w:rPr>
+          <w:rFonts w:ascii="Consolas" w:hAnsi="Consolas" w:cs="Consolas"/>
+          <w:color w:val="000000"/>
+          <w:sz w:val="19"/>
+          <w:szCs w:val="19"/>
+          <w:lang w:val="en-GB"/>
+        </w:rPr>
+      </w:pPr>
+      <w:r>
+        <w:rPr>
+          <w:rFonts w:ascii="Consolas" w:hAnsi="Consolas" w:cs="Consolas"/>
+          <w:color w:val="0000FF"/>
+          <w:sz w:val="19"/>
+          <w:szCs w:val="19"/>
+          <w:lang w:val="en-GB"/>
+        </w:rPr>
+        <w:t>public</w:t>
+      </w:r>
+      <w:r>
+        <w:rPr>
+          <w:rFonts w:ascii="Consolas" w:hAnsi="Consolas" w:cs="Consolas"/>
+          <w:color w:val="000000"/>
+          <w:sz w:val="19"/>
+          <w:szCs w:val="19"/>
+          <w:lang w:val="en-GB"/>
+        </w:rPr>
+        <w:t xml:space="preserve"> </w:t>
+      </w:r>
+      <w:r>
+        <w:rPr>
+          <w:rFonts w:ascii="Consolas" w:hAnsi="Consolas" w:cs="Consolas"/>
+          <w:color w:val="0000FF"/>
+          <w:sz w:val="19"/>
+          <w:szCs w:val="19"/>
+          <w:lang w:val="en-GB"/>
+        </w:rPr>
+        <w:t>class</w:t>
+      </w:r>
+      <w:r>
+        <w:rPr>
+          <w:rFonts w:ascii="Consolas" w:hAnsi="Consolas" w:cs="Consolas"/>
+          <w:color w:val="000000"/>
+          <w:sz w:val="19"/>
+          <w:szCs w:val="19"/>
+          <w:lang w:val="en-GB"/>
+        </w:rPr>
+        <w:t xml:space="preserve"> </w:t>
+      </w:r>
+      <w:r>
+        <w:rPr>
+          <w:rFonts w:ascii="Consolas" w:hAnsi="Consolas" w:cs="Consolas"/>
+          <w:color w:val="2B91AF"/>
+          <w:sz w:val="19"/>
+          <w:szCs w:val="19"/>
+          <w:lang w:val="en-GB"/>
+        </w:rPr>
+        <w:t>CurrencySystemV</w:t>
+      </w:r>
+      <w:proofErr w:type="gramStart"/>
+      <w:r>
+        <w:rPr>
+          <w:rFonts w:ascii="Consolas" w:hAnsi="Consolas" w:cs="Consolas"/>
+          <w:color w:val="2B91AF"/>
+          <w:sz w:val="19"/>
+          <w:szCs w:val="19"/>
+          <w:lang w:val="en-GB"/>
+        </w:rPr>
+        <w:t>5</w:t>
+      </w:r>
+      <w:r>
+        <w:rPr>
+          <w:rFonts w:ascii="Consolas" w:hAnsi="Consolas" w:cs="Consolas"/>
+          <w:color w:val="000000"/>
+          <w:sz w:val="19"/>
+          <w:szCs w:val="19"/>
+          <w:lang w:val="en-GB"/>
+        </w:rPr>
+        <w:t xml:space="preserve"> :</w:t>
+      </w:r>
+      <w:proofErr w:type="gramEnd"/>
+      <w:r>
+        <w:rPr>
+          <w:rFonts w:ascii="Consolas" w:hAnsi="Consolas" w:cs="Consolas"/>
+          <w:color w:val="000000"/>
+          <w:sz w:val="19"/>
+          <w:szCs w:val="19"/>
+          <w:lang w:val="en-GB"/>
+        </w:rPr>
+        <w:t xml:space="preserve"> </w:t>
+      </w:r>
+      <w:proofErr w:type="spellStart"/>
+      <w:r>
+        <w:rPr>
+          <w:rFonts w:ascii="Consolas" w:hAnsi="Consolas" w:cs="Consolas"/>
+          <w:color w:val="000000"/>
+          <w:sz w:val="19"/>
+          <w:szCs w:val="19"/>
+          <w:lang w:val="en-GB"/>
+        </w:rPr>
+        <w:t>MonoBehaviour</w:t>
+      </w:r>
+      <w:proofErr w:type="spellEnd"/>
+    </w:p>
+    <w:p>
+      <w:pPr>
+        <w:autoSpaceDE w:val="0"/>
+        <w:autoSpaceDN w:val="0"/>
+        <w:adjustRightInd w:val="0"/>
+        <w:spacing w:line="240" w:lineRule="auto"/>
+        <w:rPr>
+          <w:rFonts w:ascii="Consolas" w:hAnsi="Consolas" w:cs="Consolas"/>
+          <w:color w:val="000000"/>
+          <w:sz w:val="19"/>
+          <w:szCs w:val="19"/>
+          <w:lang w:val="en-GB"/>
+        </w:rPr>
+      </w:pPr>
+      <w:r>
+        <w:rPr>
+          <w:rFonts w:ascii="Consolas" w:hAnsi="Consolas" w:cs="Consolas"/>
+          <w:color w:val="000000"/>
+          <w:sz w:val="19"/>
+          <w:szCs w:val="19"/>
+          <w:lang w:val="en-GB"/>
+        </w:rPr>
+        <w:t>{</w:t>
+      </w:r>
+    </w:p>
+    <w:p>
+      <w:pPr>
+        <w:autoSpaceDE w:val="0"/>
+        <w:autoSpaceDN w:val="0"/>
+        <w:adjustRightInd w:val="0"/>
+        <w:spacing w:line="240" w:lineRule="auto"/>
+        <w:rPr>
+          <w:rFonts w:ascii="Consolas" w:hAnsi="Consolas" w:cs="Consolas"/>
+          <w:color w:val="000000"/>
+          <w:sz w:val="19"/>
+          <w:szCs w:val="19"/>
+          <w:lang w:val="en-GB"/>
+        </w:rPr>
+      </w:pPr>
+      <w:r>
+        <w:rPr>
+          <w:rFonts w:ascii="Consolas" w:hAnsi="Consolas" w:cs="Consolas"/>
+          <w:color w:val="000000"/>
+          <w:sz w:val="19"/>
+          <w:szCs w:val="19"/>
+          <w:lang w:val="en-GB"/>
+        </w:rPr>
+        <w:t xml:space="preserve">    </w:t>
+      </w:r>
+      <w:r>
+        <w:rPr>
+          <w:rFonts w:ascii="Consolas" w:hAnsi="Consolas" w:cs="Consolas"/>
+          <w:color w:val="0000FF"/>
+          <w:sz w:val="19"/>
+          <w:szCs w:val="19"/>
+          <w:lang w:val="en-GB"/>
+        </w:rPr>
+        <w:t>public</w:t>
+      </w:r>
+      <w:r>
+        <w:rPr>
+          <w:rFonts w:ascii="Consolas" w:hAnsi="Consolas" w:cs="Consolas"/>
+          <w:color w:val="000000"/>
+          <w:sz w:val="19"/>
+          <w:szCs w:val="19"/>
+          <w:lang w:val="en-GB"/>
+        </w:rPr>
+        <w:t xml:space="preserve"> </w:t>
+      </w:r>
+      <w:proofErr w:type="spellStart"/>
+      <w:r>
+        <w:rPr>
+          <w:rFonts w:ascii="Consolas" w:hAnsi="Consolas" w:cs="Consolas"/>
+          <w:color w:val="000000"/>
+          <w:sz w:val="19"/>
+          <w:szCs w:val="19"/>
+          <w:lang w:val="en-GB"/>
+        </w:rPr>
+        <w:t>CurrencyAddition</w:t>
+      </w:r>
+      <w:proofErr w:type="spellEnd"/>
+      <w:r>
+        <w:rPr>
+          <w:rFonts w:ascii="Consolas" w:hAnsi="Consolas" w:cs="Consolas"/>
+          <w:color w:val="000000"/>
+          <w:sz w:val="19"/>
+          <w:szCs w:val="19"/>
+          <w:lang w:val="en-GB"/>
+        </w:rPr>
+        <w:t xml:space="preserve"> </w:t>
+      </w:r>
+      <w:proofErr w:type="spellStart"/>
+      <w:proofErr w:type="gramStart"/>
+      <w:r>
+        <w:rPr>
+          <w:rFonts w:ascii="Consolas" w:hAnsi="Consolas" w:cs="Consolas"/>
+          <w:color w:val="000000"/>
+          <w:sz w:val="19"/>
+          <w:szCs w:val="19"/>
+          <w:lang w:val="en-GB"/>
+        </w:rPr>
+        <w:t>currencyText</w:t>
+      </w:r>
+      <w:proofErr w:type="spellEnd"/>
+      <w:r>
+        <w:rPr>
+          <w:rFonts w:ascii="Consolas" w:hAnsi="Consolas" w:cs="Consolas"/>
+          <w:color w:val="000000"/>
+          <w:sz w:val="19"/>
+          <w:szCs w:val="19"/>
+          <w:lang w:val="en-GB"/>
+        </w:rPr>
+        <w:t>;</w:t>
+      </w:r>
+      <w:proofErr w:type="gramEnd"/>
+    </w:p>
+    <w:p>
+      <w:pPr>
+        <w:autoSpaceDE w:val="0"/>
+        <w:autoSpaceDN w:val="0"/>
+        <w:adjustRightInd w:val="0"/>
+        <w:spacing w:line="240" w:lineRule="auto"/>
+        <w:rPr>
+          <w:rFonts w:ascii="Consolas" w:hAnsi="Consolas" w:cs="Consolas"/>
+          <w:color w:val="000000"/>
+          <w:sz w:val="19"/>
+          <w:szCs w:val="19"/>
+          <w:lang w:val="en-GB"/>
+        </w:rPr>
+      </w:pPr>
+      <w:r>
+        <w:rPr>
+          <w:rFonts w:ascii="Consolas" w:hAnsi="Consolas" w:cs="Consolas"/>
+          <w:color w:val="000000"/>
+          <w:sz w:val="19"/>
+          <w:szCs w:val="19"/>
+          <w:lang w:val="en-GB"/>
+        </w:rPr>
+        <w:t xml:space="preserve">    </w:t>
+      </w:r>
+      <w:r>
+        <w:rPr>
+          <w:rFonts w:ascii="Consolas" w:hAnsi="Consolas" w:cs="Consolas"/>
+          <w:color w:val="0000FF"/>
+          <w:sz w:val="19"/>
+          <w:szCs w:val="19"/>
+          <w:lang w:val="en-GB"/>
+        </w:rPr>
+        <w:t>private</w:t>
+      </w:r>
+      <w:r>
+        <w:rPr>
+          <w:rFonts w:ascii="Consolas" w:hAnsi="Consolas" w:cs="Consolas"/>
+          <w:color w:val="000000"/>
+          <w:sz w:val="19"/>
+          <w:szCs w:val="19"/>
+          <w:lang w:val="en-GB"/>
+        </w:rPr>
+        <w:t xml:space="preserve"> </w:t>
+      </w:r>
+      <w:r>
+        <w:rPr>
+          <w:rFonts w:ascii="Consolas" w:hAnsi="Consolas" w:cs="Consolas"/>
+          <w:color w:val="0000FF"/>
+          <w:sz w:val="19"/>
+          <w:szCs w:val="19"/>
+          <w:lang w:val="en-GB"/>
+        </w:rPr>
+        <w:t>int</w:t>
+      </w:r>
+      <w:r>
+        <w:rPr>
+          <w:rFonts w:ascii="Consolas" w:hAnsi="Consolas" w:cs="Consolas"/>
+          <w:color w:val="000000"/>
+          <w:sz w:val="19"/>
+          <w:szCs w:val="19"/>
+          <w:lang w:val="en-GB"/>
+        </w:rPr>
+        <w:t xml:space="preserve"> </w:t>
+      </w:r>
+      <w:proofErr w:type="spellStart"/>
+      <w:proofErr w:type="gramStart"/>
+      <w:r>
+        <w:rPr>
+          <w:rFonts w:ascii="Consolas" w:hAnsi="Consolas" w:cs="Consolas"/>
+          <w:color w:val="000000"/>
+          <w:sz w:val="19"/>
+          <w:szCs w:val="19"/>
+          <w:lang w:val="en-GB"/>
+        </w:rPr>
+        <w:t>currencyScore</w:t>
+      </w:r>
+      <w:proofErr w:type="spellEnd"/>
+      <w:r>
+        <w:rPr>
+          <w:rFonts w:ascii="Consolas" w:hAnsi="Consolas" w:cs="Consolas"/>
+          <w:color w:val="000000"/>
+          <w:sz w:val="19"/>
+          <w:szCs w:val="19"/>
+          <w:lang w:val="en-GB"/>
+        </w:rPr>
+        <w:t>;</w:t>
+      </w:r>
+      <w:proofErr w:type="gramEnd"/>
+    </w:p>
+    <w:p>
+      <w:pPr>
+        <w:autoSpaceDE w:val="0"/>
+        <w:autoSpaceDN w:val="0"/>
+        <w:adjustRightInd w:val="0"/>
+        <w:spacing w:line="240" w:lineRule="auto"/>
+        <w:rPr>
+          <w:rFonts w:ascii="Consolas" w:hAnsi="Consolas" w:cs="Consolas"/>
+          <w:color w:val="000000"/>
+          <w:sz w:val="19"/>
+          <w:szCs w:val="19"/>
+          <w:lang w:val="en-GB"/>
+        </w:rPr>
+      </w:pPr>
+    </w:p>
+    <w:p>
+      <w:pPr>
+        <w:autoSpaceDE w:val="0"/>
+        <w:autoSpaceDN w:val="0"/>
+        <w:adjustRightInd w:val="0"/>
+        <w:spacing w:line="240" w:lineRule="auto"/>
+        <w:rPr>
+          <w:rFonts w:ascii="Consolas" w:hAnsi="Consolas" w:cs="Consolas"/>
+          <w:color w:val="000000"/>
+          <w:sz w:val="19"/>
+          <w:szCs w:val="19"/>
+          <w:lang w:val="en-GB"/>
+        </w:rPr>
+      </w:pPr>
+      <w:r>
+        <w:rPr>
+          <w:rFonts w:ascii="Consolas" w:hAnsi="Consolas" w:cs="Consolas"/>
+          <w:color w:val="000000"/>
+          <w:sz w:val="19"/>
+          <w:szCs w:val="19"/>
+          <w:lang w:val="en-GB"/>
+        </w:rPr>
+        <w:t xml:space="preserve">    </w:t>
+      </w:r>
+      <w:r>
+        <w:rPr>
+          <w:rFonts w:ascii="Consolas" w:hAnsi="Consolas" w:cs="Consolas"/>
+          <w:color w:val="0000FF"/>
+          <w:sz w:val="19"/>
+          <w:szCs w:val="19"/>
+          <w:lang w:val="en-GB"/>
+        </w:rPr>
+        <w:t>void</w:t>
+      </w:r>
+      <w:r>
+        <w:rPr>
+          <w:rFonts w:ascii="Consolas" w:hAnsi="Consolas" w:cs="Consolas"/>
+          <w:color w:val="000000"/>
+          <w:sz w:val="19"/>
+          <w:szCs w:val="19"/>
+          <w:lang w:val="en-GB"/>
+        </w:rPr>
+        <w:t xml:space="preserve"> </w:t>
+      </w:r>
+      <w:proofErr w:type="gramStart"/>
+      <w:r>
+        <w:rPr>
+          <w:rFonts w:ascii="Consolas" w:hAnsi="Consolas" w:cs="Consolas"/>
+          <w:color w:val="000000"/>
+          <w:sz w:val="19"/>
+          <w:szCs w:val="19"/>
+          <w:lang w:val="en-GB"/>
+        </w:rPr>
+        <w:t>Start(</w:t>
+      </w:r>
+      <w:proofErr w:type="gramEnd"/>
+      <w:r>
+        <w:rPr>
+          <w:rFonts w:ascii="Consolas" w:hAnsi="Consolas" w:cs="Consolas"/>
+          <w:color w:val="000000"/>
+          <w:sz w:val="19"/>
+          <w:szCs w:val="19"/>
+          <w:lang w:val="en-GB"/>
+        </w:rPr>
+        <w:t>)</w:t>
+      </w:r>
+    </w:p>
+    <w:p>
+      <w:pPr>
+        <w:autoSpaceDE w:val="0"/>
+        <w:autoSpaceDN w:val="0"/>
+        <w:adjustRightInd w:val="0"/>
+        <w:spacing w:line="240" w:lineRule="auto"/>
+        <w:rPr>
+          <w:rFonts w:ascii="Consolas" w:hAnsi="Consolas" w:cs="Consolas"/>
+          <w:color w:val="000000"/>
+          <w:sz w:val="19"/>
+          <w:szCs w:val="19"/>
+          <w:lang w:val="en-GB"/>
+        </w:rPr>
+      </w:pPr>
+      <w:r>
+        <w:rPr>
+          <w:rFonts w:ascii="Consolas" w:hAnsi="Consolas" w:cs="Consolas"/>
+          <w:color w:val="000000"/>
+          <w:sz w:val="19"/>
+          <w:szCs w:val="19"/>
+          <w:lang w:val="en-GB"/>
+        </w:rPr>
+        <w:t xml:space="preserve">    {</w:t>
+      </w:r>
+    </w:p>
+    <w:p>
+      <w:pPr>
+        <w:autoSpaceDE w:val="0"/>
+        <w:autoSpaceDN w:val="0"/>
+        <w:adjustRightInd w:val="0"/>
+        <w:spacing w:line="240" w:lineRule="auto"/>
+        <w:rPr>
+          <w:rFonts w:ascii="Consolas" w:hAnsi="Consolas" w:cs="Consolas"/>
+          <w:color w:val="000000"/>
+          <w:sz w:val="19"/>
+          <w:szCs w:val="19"/>
+          <w:lang w:val="en-GB"/>
+        </w:rPr>
+      </w:pPr>
+      <w:r>
+        <w:rPr>
+          <w:rFonts w:ascii="Consolas" w:hAnsi="Consolas" w:cs="Consolas"/>
+          <w:color w:val="000000"/>
+          <w:sz w:val="19"/>
+          <w:szCs w:val="19"/>
+          <w:lang w:val="en-GB"/>
+        </w:rPr>
+        <w:t xml:space="preserve">    }</w:t>
+      </w:r>
+    </w:p>
+    <w:p>
+      <w:pPr>
+        <w:autoSpaceDE w:val="0"/>
+        <w:autoSpaceDN w:val="0"/>
+        <w:adjustRightInd w:val="0"/>
+        <w:spacing w:line="240" w:lineRule="auto"/>
+        <w:rPr>
+          <w:rFonts w:ascii="Consolas" w:hAnsi="Consolas" w:cs="Consolas"/>
+          <w:color w:val="000000"/>
+          <w:sz w:val="19"/>
+          <w:szCs w:val="19"/>
+          <w:lang w:val="en-GB"/>
+        </w:rPr>
+      </w:pPr>
+    </w:p>
+    <w:p>
+      <w:pPr>
+        <w:autoSpaceDE w:val="0"/>
+        <w:autoSpaceDN w:val="0"/>
+        <w:adjustRightInd w:val="0"/>
+        <w:spacing w:line="240" w:lineRule="auto"/>
+        <w:rPr>
+          <w:rFonts w:ascii="Consolas" w:hAnsi="Consolas" w:cs="Consolas"/>
+          <w:color w:val="000000"/>
+          <w:sz w:val="19"/>
+          <w:szCs w:val="19"/>
+          <w:lang w:val="en-GB"/>
+        </w:rPr>
+      </w:pPr>
+      <w:r>
+        <w:rPr>
+          <w:rFonts w:ascii="Consolas" w:hAnsi="Consolas" w:cs="Consolas"/>
+          <w:color w:val="000000"/>
+          <w:sz w:val="19"/>
+          <w:szCs w:val="19"/>
+          <w:lang w:val="en-GB"/>
+        </w:rPr>
+        <w:t xml:space="preserve">    </w:t>
+      </w:r>
+      <w:r>
+        <w:rPr>
+          <w:rFonts w:ascii="Consolas" w:hAnsi="Consolas" w:cs="Consolas"/>
+          <w:color w:val="0000FF"/>
+          <w:sz w:val="19"/>
+          <w:szCs w:val="19"/>
+          <w:lang w:val="en-GB"/>
+        </w:rPr>
+        <w:t>private</w:t>
+      </w:r>
+      <w:r>
+        <w:rPr>
+          <w:rFonts w:ascii="Consolas" w:hAnsi="Consolas" w:cs="Consolas"/>
+          <w:color w:val="000000"/>
+          <w:sz w:val="19"/>
+          <w:szCs w:val="19"/>
+          <w:lang w:val="en-GB"/>
+        </w:rPr>
+        <w:t xml:space="preserve"> </w:t>
+      </w:r>
+      <w:r>
+        <w:rPr>
+          <w:rFonts w:ascii="Consolas" w:hAnsi="Consolas" w:cs="Consolas"/>
+          <w:color w:val="0000FF"/>
+          <w:sz w:val="19"/>
+          <w:szCs w:val="19"/>
+          <w:lang w:val="en-GB"/>
+        </w:rPr>
+        <w:t>void</w:t>
+      </w:r>
+      <w:r>
+        <w:rPr>
+          <w:rFonts w:ascii="Consolas" w:hAnsi="Consolas" w:cs="Consolas"/>
+          <w:color w:val="000000"/>
+          <w:sz w:val="19"/>
+          <w:szCs w:val="19"/>
+          <w:lang w:val="en-GB"/>
+        </w:rPr>
+        <w:t xml:space="preserve"> OnTriggerEnter2</w:t>
+      </w:r>
+      <w:proofErr w:type="gramStart"/>
+      <w:r>
+        <w:rPr>
+          <w:rFonts w:ascii="Consolas" w:hAnsi="Consolas" w:cs="Consolas"/>
+          <w:color w:val="000000"/>
+          <w:sz w:val="19"/>
+          <w:szCs w:val="19"/>
+          <w:lang w:val="en-GB"/>
+        </w:rPr>
+        <w:t>D(</w:t>
+      </w:r>
+      <w:proofErr w:type="gramEnd"/>
+      <w:r>
+        <w:rPr>
+          <w:rFonts w:ascii="Consolas" w:hAnsi="Consolas" w:cs="Consolas"/>
+          <w:color w:val="000000"/>
+          <w:sz w:val="19"/>
+          <w:szCs w:val="19"/>
+          <w:lang w:val="en-GB"/>
+        </w:rPr>
+        <w:t>Collider2D other)</w:t>
+      </w:r>
+    </w:p>
+    <w:p>
+      <w:pPr>
+        <w:autoSpaceDE w:val="0"/>
+        <w:autoSpaceDN w:val="0"/>
+        <w:adjustRightInd w:val="0"/>
+        <w:spacing w:line="240" w:lineRule="auto"/>
+        <w:rPr>
+          <w:rFonts w:ascii="Consolas" w:hAnsi="Consolas" w:cs="Consolas"/>
+          <w:color w:val="000000"/>
+          <w:sz w:val="19"/>
+          <w:szCs w:val="19"/>
+          <w:lang w:val="en-GB"/>
+        </w:rPr>
+      </w:pPr>
+      <w:r>
+        <w:rPr>
+          <w:rFonts w:ascii="Consolas" w:hAnsi="Consolas" w:cs="Consolas"/>
+          <w:color w:val="000000"/>
+          <w:sz w:val="19"/>
+          <w:szCs w:val="19"/>
+          <w:lang w:val="en-GB"/>
+        </w:rPr>
+        <w:t xml:space="preserve">    {</w:t>
+      </w:r>
+    </w:p>
+    <w:p>
+      <w:pPr>
+        <w:autoSpaceDE w:val="0"/>
+        <w:autoSpaceDN w:val="0"/>
+        <w:adjustRightInd w:val="0"/>
+        <w:spacing w:line="240" w:lineRule="auto"/>
+        <w:rPr>
+          <w:rFonts w:ascii="Consolas" w:hAnsi="Consolas" w:cs="Consolas"/>
+          <w:color w:val="000000"/>
+          <w:sz w:val="19"/>
+          <w:szCs w:val="19"/>
+          <w:lang w:val="en-GB"/>
+        </w:rPr>
+      </w:pPr>
+      <w:r>
+        <w:rPr>
+          <w:rFonts w:ascii="Consolas" w:hAnsi="Consolas" w:cs="Consolas"/>
+          <w:color w:val="000000"/>
+          <w:sz w:val="19"/>
+          <w:szCs w:val="19"/>
+          <w:lang w:val="en-GB"/>
+        </w:rPr>
+        <w:t xml:space="preserve">        </w:t>
+      </w:r>
+      <w:proofErr w:type="spellStart"/>
+      <w:r>
+        <w:rPr>
+          <w:rFonts w:ascii="Consolas" w:hAnsi="Consolas" w:cs="Consolas"/>
+          <w:color w:val="000000"/>
+          <w:sz w:val="19"/>
+          <w:szCs w:val="19"/>
+          <w:lang w:val="en-GB"/>
+        </w:rPr>
+        <w:t>Debug.Log</w:t>
+      </w:r>
+      <w:proofErr w:type="spellEnd"/>
+      <w:r>
+        <w:rPr>
+          <w:rFonts w:ascii="Consolas" w:hAnsi="Consolas" w:cs="Consolas"/>
+          <w:color w:val="000000"/>
+          <w:sz w:val="19"/>
+          <w:szCs w:val="19"/>
+          <w:lang w:val="en-GB"/>
+        </w:rPr>
+        <w:t>(</w:t>
+      </w:r>
+      <w:r>
+        <w:rPr>
+          <w:rFonts w:ascii="Consolas" w:hAnsi="Consolas" w:cs="Consolas"/>
+          <w:color w:val="A31515"/>
+          <w:sz w:val="19"/>
+          <w:szCs w:val="19"/>
+          <w:lang w:val="en-GB"/>
+        </w:rPr>
+        <w:t>"OnTriggerEnter2D called"</w:t>
+      </w:r>
+      <w:proofErr w:type="gramStart"/>
+      <w:r>
+        <w:rPr>
+          <w:rFonts w:ascii="Consolas" w:hAnsi="Consolas" w:cs="Consolas"/>
+          <w:color w:val="000000"/>
+          <w:sz w:val="19"/>
+          <w:szCs w:val="19"/>
+          <w:lang w:val="en-GB"/>
+        </w:rPr>
+        <w:t>);</w:t>
+      </w:r>
+      <w:proofErr w:type="gramEnd"/>
+    </w:p>
+    <w:p>
+      <w:pPr>
+        <w:autoSpaceDE w:val="0"/>
+        <w:autoSpaceDN w:val="0"/>
+        <w:adjustRightInd w:val="0"/>
+        <w:spacing w:line="240" w:lineRule="auto"/>
+        <w:rPr>
+          <w:rFonts w:ascii="Consolas" w:hAnsi="Consolas" w:cs="Consolas"/>
+          <w:color w:val="000000"/>
+          <w:sz w:val="19"/>
+          <w:szCs w:val="19"/>
+          <w:lang w:val="en-GB"/>
+        </w:rPr>
+      </w:pPr>
+      <w:r>
+        <w:rPr>
+          <w:rFonts w:ascii="Consolas" w:hAnsi="Consolas" w:cs="Consolas"/>
+          <w:color w:val="000000"/>
+          <w:sz w:val="19"/>
+          <w:szCs w:val="19"/>
+          <w:lang w:val="en-GB"/>
+        </w:rPr>
+        <w:t xml:space="preserve">        </w:t>
+      </w:r>
+      <w:r>
+        <w:rPr>
+          <w:rFonts w:ascii="Consolas" w:hAnsi="Consolas" w:cs="Consolas"/>
+          <w:color w:val="0000FF"/>
+          <w:sz w:val="19"/>
+          <w:szCs w:val="19"/>
+          <w:lang w:val="en-GB"/>
+        </w:rPr>
+        <w:t>if</w:t>
+      </w:r>
+      <w:r>
+        <w:rPr>
+          <w:rFonts w:ascii="Consolas" w:hAnsi="Consolas" w:cs="Consolas"/>
+          <w:color w:val="000000"/>
+          <w:sz w:val="19"/>
+          <w:szCs w:val="19"/>
+          <w:lang w:val="en-GB"/>
+        </w:rPr>
+        <w:t xml:space="preserve"> (</w:t>
+      </w:r>
+      <w:proofErr w:type="spellStart"/>
+      <w:proofErr w:type="gramStart"/>
+      <w:r>
+        <w:rPr>
+          <w:rFonts w:ascii="Consolas" w:hAnsi="Consolas" w:cs="Consolas"/>
+          <w:color w:val="000000"/>
+          <w:sz w:val="19"/>
+          <w:szCs w:val="19"/>
+          <w:lang w:val="en-GB"/>
+        </w:rPr>
+        <w:t>other.CompareTag</w:t>
+      </w:r>
+      <w:proofErr w:type="spellEnd"/>
+      <w:proofErr w:type="gramEnd"/>
+      <w:r>
+        <w:rPr>
+          <w:rFonts w:ascii="Consolas" w:hAnsi="Consolas" w:cs="Consolas"/>
+          <w:color w:val="000000"/>
+          <w:sz w:val="19"/>
+          <w:szCs w:val="19"/>
+          <w:lang w:val="en-GB"/>
+        </w:rPr>
+        <w:t>(</w:t>
+      </w:r>
+      <w:r>
+        <w:rPr>
+          <w:rFonts w:ascii="Consolas" w:hAnsi="Consolas" w:cs="Consolas"/>
+          <w:color w:val="A31515"/>
+          <w:sz w:val="19"/>
+          <w:szCs w:val="19"/>
+          <w:lang w:val="en-GB"/>
+        </w:rPr>
+        <w:t>"Player"</w:t>
+      </w:r>
+      <w:r>
+        <w:rPr>
+          <w:rFonts w:ascii="Consolas" w:hAnsi="Consolas" w:cs="Consolas"/>
+          <w:color w:val="000000"/>
+          <w:sz w:val="19"/>
+          <w:szCs w:val="19"/>
+          <w:lang w:val="en-GB"/>
+        </w:rPr>
+        <w:t>))</w:t>
+      </w:r>
+    </w:p>
+    <w:p>
+      <w:pPr>
+        <w:autoSpaceDE w:val="0"/>
+        <w:autoSpaceDN w:val="0"/>
+        <w:adjustRightInd w:val="0"/>
+        <w:spacing w:line="240" w:lineRule="auto"/>
+        <w:rPr>
+          <w:rFonts w:ascii="Consolas" w:hAnsi="Consolas" w:cs="Consolas"/>
+          <w:color w:val="000000"/>
+          <w:sz w:val="19"/>
+          <w:szCs w:val="19"/>
+          <w:lang w:val="en-GB"/>
+        </w:rPr>
+      </w:pPr>
+      <w:r>
+        <w:rPr>
+          <w:rFonts w:ascii="Consolas" w:hAnsi="Consolas" w:cs="Consolas"/>
+          <w:color w:val="000000"/>
+          <w:sz w:val="19"/>
+          <w:szCs w:val="19"/>
+          <w:lang w:val="en-GB"/>
+        </w:rPr>
+        <w:t xml:space="preserve">        {</w:t>
+      </w:r>
+    </w:p>
+    <w:p>
+      <w:pPr>
+        <w:autoSpaceDE w:val="0"/>
+        <w:autoSpaceDN w:val="0"/>
+        <w:adjustRightInd w:val="0"/>
+        <w:spacing w:line="240" w:lineRule="auto"/>
+        <w:rPr>
+          <w:rFonts w:ascii="Consolas" w:hAnsi="Consolas" w:cs="Consolas"/>
+          <w:color w:val="000000"/>
+          <w:sz w:val="19"/>
+          <w:szCs w:val="19"/>
+          <w:lang w:val="en-GB"/>
+        </w:rPr>
+      </w:pPr>
+      <w:r>
+        <w:rPr>
+          <w:rFonts w:ascii="Consolas" w:hAnsi="Consolas" w:cs="Consolas"/>
+          <w:color w:val="000000"/>
+          <w:sz w:val="19"/>
+          <w:szCs w:val="19"/>
+          <w:lang w:val="en-GB"/>
+        </w:rPr>
+        <w:t xml:space="preserve">            </w:t>
+      </w:r>
+      <w:proofErr w:type="spellStart"/>
+      <w:r>
+        <w:rPr>
+          <w:rFonts w:ascii="Consolas" w:hAnsi="Consolas" w:cs="Consolas"/>
+          <w:color w:val="000000"/>
+          <w:sz w:val="19"/>
+          <w:szCs w:val="19"/>
+          <w:lang w:val="en-GB"/>
+        </w:rPr>
+        <w:t>Debug.Log</w:t>
+      </w:r>
+      <w:proofErr w:type="spellEnd"/>
+      <w:r>
+        <w:rPr>
+          <w:rFonts w:ascii="Consolas" w:hAnsi="Consolas" w:cs="Consolas"/>
+          <w:color w:val="000000"/>
+          <w:sz w:val="19"/>
+          <w:szCs w:val="19"/>
+          <w:lang w:val="en-GB"/>
+        </w:rPr>
+        <w:t>(</w:t>
+      </w:r>
+      <w:r>
+        <w:rPr>
+          <w:rFonts w:ascii="Consolas" w:hAnsi="Consolas" w:cs="Consolas"/>
+          <w:color w:val="A31515"/>
+          <w:sz w:val="19"/>
+          <w:szCs w:val="19"/>
+          <w:lang w:val="en-GB"/>
+        </w:rPr>
+        <w:t>"Collectible collided with something"</w:t>
+      </w:r>
+      <w:proofErr w:type="gramStart"/>
+      <w:r>
+        <w:rPr>
+          <w:rFonts w:ascii="Consolas" w:hAnsi="Consolas" w:cs="Consolas"/>
+          <w:color w:val="000000"/>
+          <w:sz w:val="19"/>
+          <w:szCs w:val="19"/>
+          <w:lang w:val="en-GB"/>
+        </w:rPr>
+        <w:t>);</w:t>
+      </w:r>
+      <w:proofErr w:type="gramEnd"/>
+    </w:p>
+    <w:p>
+      <w:pPr>
+        <w:autoSpaceDE w:val="0"/>
+        <w:autoSpaceDN w:val="0"/>
+        <w:adjustRightInd w:val="0"/>
+        <w:spacing w:line="240" w:lineRule="auto"/>
+        <w:rPr>
+          <w:rFonts w:ascii="Consolas" w:hAnsi="Consolas" w:cs="Consolas"/>
+          <w:color w:val="000000"/>
+          <w:sz w:val="19"/>
+          <w:szCs w:val="19"/>
+          <w:lang w:val="en-GB"/>
+        </w:rPr>
+      </w:pPr>
+      <w:r>
+        <w:rPr>
+          <w:rFonts w:ascii="Consolas" w:hAnsi="Consolas" w:cs="Consolas"/>
+          <w:color w:val="000000"/>
+          <w:sz w:val="19"/>
+          <w:szCs w:val="19"/>
+          <w:lang w:val="en-GB"/>
+        </w:rPr>
+        <w:t xml:space="preserve">            Destroy(</w:t>
+      </w:r>
+      <w:proofErr w:type="spellStart"/>
+      <w:r>
+        <w:rPr>
+          <w:rFonts w:ascii="Consolas" w:hAnsi="Consolas" w:cs="Consolas"/>
+          <w:color w:val="000000"/>
+          <w:sz w:val="19"/>
+          <w:szCs w:val="19"/>
+          <w:lang w:val="en-GB"/>
+        </w:rPr>
+        <w:t>gameObject</w:t>
+      </w:r>
+      <w:proofErr w:type="spellEnd"/>
+      <w:proofErr w:type="gramStart"/>
+      <w:r>
+        <w:rPr>
+          <w:rFonts w:ascii="Consolas" w:hAnsi="Consolas" w:cs="Consolas"/>
+          <w:color w:val="000000"/>
+          <w:sz w:val="19"/>
+          <w:szCs w:val="19"/>
+          <w:lang w:val="en-GB"/>
+        </w:rPr>
+        <w:t>);</w:t>
+      </w:r>
+      <w:proofErr w:type="gramEnd"/>
+    </w:p>
+    <w:p>
+      <w:pPr>
+        <w:autoSpaceDE w:val="0"/>
+        <w:autoSpaceDN w:val="0"/>
+        <w:adjustRightInd w:val="0"/>
+        <w:spacing w:line="240" w:lineRule="auto"/>
+        <w:rPr>
+          <w:rFonts w:ascii="Consolas" w:hAnsi="Consolas" w:cs="Consolas"/>
+          <w:color w:val="000000"/>
+          <w:sz w:val="19"/>
+          <w:szCs w:val="19"/>
+          <w:lang w:val="en-GB"/>
+        </w:rPr>
+      </w:pPr>
+      <w:r>
+        <w:rPr>
+          <w:rFonts w:ascii="Consolas" w:hAnsi="Consolas" w:cs="Consolas"/>
+          <w:color w:val="000000"/>
+          <w:sz w:val="19"/>
+          <w:szCs w:val="19"/>
+          <w:lang w:val="en-GB"/>
+        </w:rPr>
+        <w:t xml:space="preserve">            </w:t>
+      </w:r>
+      <w:proofErr w:type="spellStart"/>
+      <w:r>
+        <w:rPr>
+          <w:rFonts w:ascii="Consolas" w:hAnsi="Consolas" w:cs="Consolas"/>
+          <w:color w:val="000000"/>
+          <w:sz w:val="19"/>
+          <w:szCs w:val="19"/>
+          <w:lang w:val="en-GB"/>
+        </w:rPr>
+        <w:t>currencyText.AddCurrency</w:t>
+      </w:r>
+      <w:proofErr w:type="spellEnd"/>
+      <w:r>
+        <w:rPr>
+          <w:rFonts w:ascii="Consolas" w:hAnsi="Consolas" w:cs="Consolas"/>
+          <w:color w:val="000000"/>
+          <w:sz w:val="19"/>
+          <w:szCs w:val="19"/>
+          <w:lang w:val="en-GB"/>
+        </w:rPr>
+        <w:t>(5</w:t>
+      </w:r>
+      <w:proofErr w:type="gramStart"/>
+      <w:r>
+        <w:rPr>
+          <w:rFonts w:ascii="Consolas" w:hAnsi="Consolas" w:cs="Consolas"/>
+          <w:color w:val="000000"/>
+          <w:sz w:val="19"/>
+          <w:szCs w:val="19"/>
+          <w:lang w:val="en-GB"/>
+        </w:rPr>
+        <w:t>);</w:t>
+      </w:r>
+      <w:proofErr w:type="gramEnd"/>
+    </w:p>
+    <w:p>
+      <w:pPr>
+        <w:autoSpaceDE w:val="0"/>
+        <w:autoSpaceDN w:val="0"/>
+        <w:adjustRightInd w:val="0"/>
+        <w:spacing w:line="240" w:lineRule="auto"/>
+        <w:rPr>
+          <w:rFonts w:ascii="Consolas" w:hAnsi="Consolas" w:cs="Consolas"/>
+          <w:color w:val="000000"/>
+          <w:sz w:val="19"/>
+          <w:szCs w:val="19"/>
+          <w:lang w:val="en-GB"/>
+        </w:rPr>
+      </w:pPr>
+      <w:r>
+        <w:rPr>
+          <w:rFonts w:ascii="Consolas" w:hAnsi="Consolas" w:cs="Consolas"/>
+          <w:color w:val="000000"/>
+          <w:sz w:val="19"/>
+          <w:szCs w:val="19"/>
+          <w:lang w:val="en-GB"/>
+        </w:rPr>
+        <w:t xml:space="preserve">        } </w:t>
+      </w:r>
+    </w:p>
+    <w:p>
+      <w:pPr>
+        <w:autoSpaceDE w:val="0"/>
+        <w:autoSpaceDN w:val="0"/>
+        <w:adjustRightInd w:val="0"/>
+        <w:spacing w:line="240" w:lineRule="auto"/>
+        <w:rPr>
+          <w:rFonts w:ascii="Consolas" w:hAnsi="Consolas" w:cs="Consolas"/>
+          <w:color w:val="000000"/>
+          <w:sz w:val="19"/>
+          <w:szCs w:val="19"/>
+          <w:lang w:val="en-GB"/>
+        </w:rPr>
+      </w:pPr>
+      <w:r>
+        <w:rPr>
+          <w:rFonts w:ascii="Consolas" w:hAnsi="Consolas" w:cs="Consolas"/>
+          <w:color w:val="000000"/>
+          <w:sz w:val="19"/>
+          <w:szCs w:val="19"/>
+          <w:lang w:val="en-GB"/>
+        </w:rPr>
+        <w:t xml:space="preserve">    }</w:t>
+      </w:r>
+    </w:p>
+    <w:p>
+      <w:pPr>
+        <w:pStyle w:val="Heading4"/>
+        <w:rPr>
+          <w:lang w:val="en-GB"/>
+        </w:rPr>
+      </w:pPr>
+      <w:proofErr w:type="gramStart"/>
+      <w:r>
+        <w:rPr>
+          <w:rFonts w:ascii="Consolas" w:hAnsi="Consolas" w:cs="Consolas"/>
+          <w:color w:val="000000"/>
+          <w:sz w:val="19"/>
+          <w:szCs w:val="19"/>
+          <w:lang w:val="en-GB"/>
+        </w:rPr>
+        <w:t>}</w:t>
+      </w:r>
+      <w:r>
+        <w:rPr>
+          <w:lang w:val="en-GB"/>
+        </w:rPr>
+        <w:t>Fixes</w:t>
+      </w:r>
+      <w:proofErr w:type="gramEnd"/>
+      <w:r>
+        <w:rPr>
+          <w:lang w:val="en-GB"/>
+        </w:rPr>
+        <w:t>:</w:t>
+      </w:r>
+    </w:p>
+    <w:p>
+      <w:pPr>
+        <w:rPr>
+          <w:lang w:val="en-GB"/>
+        </w:rPr>
+      </w:pPr>
+      <w:proofErr w:type="spellStart"/>
+      <w:r>
+        <w:rPr>
+          <w:lang w:val="en-GB"/>
+        </w:rPr>
+        <w:t>CurrencyText</w:t>
+      </w:r>
+      <w:proofErr w:type="spellEnd"/>
+      <w:r>
+        <w:rPr>
+          <w:lang w:val="en-GB"/>
+        </w:rPr>
+        <w:t xml:space="preserve"> is now increased by 5</w:t>
+      </w:r>
+      <w:r>
+        <w:rPr>
+          <w:lang w:val="en-GB"/>
+        </w:rPr>
+        <w:t xml:space="preserve"> for each </w:t>
+      </w:r>
+      <w:proofErr w:type="gramStart"/>
+      <w:r>
+        <w:rPr>
+          <w:lang w:val="en-GB"/>
+        </w:rPr>
+        <w:t>collectible</w:t>
+      </w:r>
+      <w:proofErr w:type="gramEnd"/>
+    </w:p>
+    <w:p>
+      <w:pPr>
+        <w:pStyle w:val="Heading5"/>
+      </w:pPr>
+      <w:r>
+        <w:t>Errors:</w:t>
+      </w:r>
+    </w:p>
+    <w:p>
+      <w:pPr>
+        <w:rPr>
+          <w:rFonts w:cstheme="minorHAnsi"/>
+          <w:color w:val="000000"/>
+          <w:szCs w:val="24"/>
+          <w:lang w:val="en-GB"/>
+        </w:rPr>
+      </w:pPr>
+      <w:r>
+        <w:rPr>
+          <w:rFonts w:cstheme="minorHAnsi"/>
+          <w:color w:val="000000"/>
+          <w:szCs w:val="24"/>
+          <w:lang w:val="en-GB"/>
+        </w:rPr>
+        <w:t>None</w:t>
+      </w:r>
+    </w:p>
+    <w:p>
+      <w:pPr>
+        <w:rPr>
+          <w:rFonts w:cstheme="minorHAnsi"/>
+          <w:color w:val="000000"/>
+          <w:szCs w:val="24"/>
+          <w:lang w:val="en-GB"/>
+        </w:rPr>
+      </w:pPr>
+    </w:p>
+    <w:p>
+      <w:pPr>
+        <w:rPr>
+          <w:rFonts w:cstheme="minorHAnsi"/>
+          <w:color w:val="000000"/>
+          <w:szCs w:val="24"/>
+          <w:lang w:val="en-GB"/>
+        </w:rPr>
+      </w:pPr>
+      <w:r>
+        <w:rPr>
+          <w:rFonts w:cstheme="minorHAnsi"/>
+          <w:color w:val="000000"/>
+          <w:szCs w:val="24"/>
+          <w:lang w:val="en-GB"/>
+        </w:rPr>
+        <w:t>---------------------------------------------------------------------------------------------------------------------</w:t>
+      </w:r>
+    </w:p>
+    <w:p>
+      <w:pPr>
+        <w:pStyle w:val="Heading3"/>
+      </w:pPr>
+      <w:r>
+        <w:t xml:space="preserve">Currency </w:t>
+      </w:r>
+      <w:r>
+        <w:t>Addition</w:t>
+      </w:r>
+      <w:r>
+        <w:t>:</w:t>
+      </w:r>
+    </w:p>
+    <w:p/>
+    <w:p>
+      <w:pPr>
+        <w:rPr>
+          <w:rFonts w:cstheme="minorHAnsi"/>
+          <w:color w:val="000000"/>
+          <w:szCs w:val="24"/>
+          <w:lang w:val="en-GB"/>
+        </w:rPr>
+      </w:pPr>
+      <w:r>
+        <w:rPr>
+          <w:rFonts w:cstheme="minorHAnsi"/>
+          <w:color w:val="000000"/>
+          <w:szCs w:val="24"/>
+          <w:lang w:val="en-GB"/>
+        </w:rPr>
+        <w:t xml:space="preserve">public class </w:t>
+      </w:r>
+      <w:proofErr w:type="spellStart"/>
+      <w:proofErr w:type="gramStart"/>
+      <w:r>
+        <w:rPr>
+          <w:rFonts w:cstheme="minorHAnsi"/>
+          <w:color w:val="000000"/>
+          <w:szCs w:val="24"/>
+          <w:lang w:val="en-GB"/>
+        </w:rPr>
+        <w:t>CurrencyAddition</w:t>
+      </w:r>
+      <w:proofErr w:type="spellEnd"/>
+      <w:r>
+        <w:rPr>
+          <w:rFonts w:cstheme="minorHAnsi"/>
+          <w:color w:val="000000"/>
+          <w:szCs w:val="24"/>
+          <w:lang w:val="en-GB"/>
+        </w:rPr>
+        <w:t xml:space="preserve"> :</w:t>
+      </w:r>
+      <w:proofErr w:type="gramEnd"/>
+      <w:r>
+        <w:rPr>
+          <w:rFonts w:cstheme="minorHAnsi"/>
+          <w:color w:val="000000"/>
+          <w:szCs w:val="24"/>
+          <w:lang w:val="en-GB"/>
+        </w:rPr>
+        <w:t xml:space="preserve"> </w:t>
+      </w:r>
+      <w:proofErr w:type="spellStart"/>
+      <w:r>
+        <w:rPr>
+          <w:rFonts w:cstheme="minorHAnsi"/>
+          <w:color w:val="000000"/>
+          <w:szCs w:val="24"/>
+          <w:lang w:val="en-GB"/>
+        </w:rPr>
+        <w:t>MonoBehaviour</w:t>
+      </w:r>
+      <w:proofErr w:type="spellEnd"/>
+    </w:p>
+    <w:p>
+      <w:pPr>
+        <w:rPr>
+          <w:rFonts w:cstheme="minorHAnsi"/>
+          <w:color w:val="000000"/>
+          <w:szCs w:val="24"/>
+          <w:lang w:val="en-GB"/>
+        </w:rPr>
+      </w:pPr>
+      <w:r>
+        <w:rPr>
+          <w:rFonts w:cstheme="minorHAnsi"/>
+          <w:color w:val="000000"/>
+          <w:szCs w:val="24"/>
+          <w:lang w:val="en-GB"/>
+        </w:rPr>
+        <w:t>{</w:t>
+      </w:r>
+    </w:p>
+    <w:p>
+      <w:pPr>
+        <w:rPr>
+          <w:rFonts w:cstheme="minorHAnsi"/>
+          <w:color w:val="000000"/>
+          <w:szCs w:val="24"/>
+          <w:lang w:val="en-GB"/>
+        </w:rPr>
+      </w:pPr>
+      <w:r>
+        <w:rPr>
+          <w:rFonts w:cstheme="minorHAnsi"/>
+          <w:color w:val="000000"/>
+          <w:szCs w:val="24"/>
+          <w:lang w:val="en-GB"/>
+        </w:rPr>
+        <w:t xml:space="preserve">    private int </w:t>
+      </w:r>
+      <w:proofErr w:type="gramStart"/>
+      <w:r>
+        <w:rPr>
+          <w:rFonts w:cstheme="minorHAnsi"/>
+          <w:color w:val="000000"/>
+          <w:szCs w:val="24"/>
+          <w:lang w:val="en-GB"/>
+        </w:rPr>
+        <w:t>Currency;</w:t>
+      </w:r>
+      <w:proofErr w:type="gramEnd"/>
+    </w:p>
+    <w:p>
+      <w:pPr>
+        <w:rPr>
+          <w:rFonts w:cstheme="minorHAnsi"/>
+          <w:color w:val="000000"/>
+          <w:szCs w:val="24"/>
+          <w:lang w:val="en-GB"/>
+        </w:rPr>
+      </w:pPr>
+      <w:r>
+        <w:rPr>
+          <w:rFonts w:cstheme="minorHAnsi"/>
+          <w:color w:val="000000"/>
+          <w:szCs w:val="24"/>
+          <w:lang w:val="en-GB"/>
+        </w:rPr>
+        <w:t xml:space="preserve">    public string </w:t>
+      </w:r>
+      <w:proofErr w:type="spellStart"/>
+      <w:proofErr w:type="gramStart"/>
+      <w:r>
+        <w:rPr>
+          <w:rFonts w:cstheme="minorHAnsi"/>
+          <w:color w:val="000000"/>
+          <w:szCs w:val="24"/>
+          <w:lang w:val="en-GB"/>
+        </w:rPr>
+        <w:t>texttext</w:t>
+      </w:r>
+      <w:proofErr w:type="spellEnd"/>
+      <w:r>
+        <w:rPr>
+          <w:rFonts w:cstheme="minorHAnsi"/>
+          <w:color w:val="000000"/>
+          <w:szCs w:val="24"/>
+          <w:lang w:val="en-GB"/>
+        </w:rPr>
+        <w:t>;</w:t>
+      </w:r>
+      <w:proofErr w:type="gramEnd"/>
+    </w:p>
+    <w:p>
+      <w:pPr>
+        <w:rPr>
+          <w:rFonts w:cstheme="minorHAnsi"/>
+          <w:color w:val="000000"/>
+          <w:szCs w:val="24"/>
+          <w:lang w:val="en-GB"/>
+        </w:rPr>
+      </w:pPr>
+    </w:p>
+    <w:p>
+      <w:pPr>
+        <w:rPr>
+          <w:rFonts w:cstheme="minorHAnsi"/>
+          <w:color w:val="000000"/>
+          <w:szCs w:val="24"/>
+          <w:lang w:val="en-GB"/>
+        </w:rPr>
+      </w:pPr>
+      <w:r>
+        <w:rPr>
+          <w:rFonts w:cstheme="minorHAnsi"/>
+          <w:color w:val="000000"/>
+          <w:szCs w:val="24"/>
+          <w:lang w:val="en-GB"/>
+        </w:rPr>
+        <w:t xml:space="preserve">    // Start is called before the first frame update</w:t>
+      </w:r>
+    </w:p>
+    <w:p>
+      <w:pPr>
+        <w:rPr>
+          <w:rFonts w:cstheme="minorHAnsi"/>
+          <w:color w:val="000000"/>
+          <w:szCs w:val="24"/>
+          <w:lang w:val="en-GB"/>
+        </w:rPr>
+      </w:pPr>
+      <w:r>
+        <w:rPr>
+          <w:rFonts w:cstheme="minorHAnsi"/>
+          <w:color w:val="000000"/>
+          <w:szCs w:val="24"/>
+          <w:lang w:val="en-GB"/>
+        </w:rPr>
+        <w:t xml:space="preserve">    void </w:t>
+      </w:r>
+      <w:proofErr w:type="gramStart"/>
+      <w:r>
+        <w:rPr>
+          <w:rFonts w:cstheme="minorHAnsi"/>
+          <w:color w:val="000000"/>
+          <w:szCs w:val="24"/>
+          <w:lang w:val="en-GB"/>
+        </w:rPr>
+        <w:t>Start(</w:t>
+      </w:r>
+      <w:proofErr w:type="gramEnd"/>
+      <w:r>
+        <w:rPr>
+          <w:rFonts w:cstheme="minorHAnsi"/>
+          <w:color w:val="000000"/>
+          <w:szCs w:val="24"/>
+          <w:lang w:val="en-GB"/>
+        </w:rPr>
+        <w:t>)</w:t>
+      </w:r>
+    </w:p>
+    <w:p>
+      <w:pPr>
+        <w:rPr>
+          <w:rFonts w:cstheme="minorHAnsi"/>
+          <w:color w:val="000000"/>
+          <w:szCs w:val="24"/>
+          <w:lang w:val="en-GB"/>
+        </w:rPr>
+      </w:pPr>
+      <w:r>
+        <w:rPr>
+          <w:rFonts w:cstheme="minorHAnsi"/>
+          <w:color w:val="000000"/>
+          <w:szCs w:val="24"/>
+          <w:lang w:val="en-GB"/>
+        </w:rPr>
+        <w:t xml:space="preserve">    {</w:t>
+      </w:r>
+    </w:p>
+    <w:p>
+      <w:pPr>
+        <w:rPr>
+          <w:rFonts w:cstheme="minorHAnsi"/>
+          <w:color w:val="000000"/>
+          <w:szCs w:val="24"/>
+          <w:lang w:val="en-GB"/>
+        </w:rPr>
+      </w:pPr>
+      <w:r>
+        <w:rPr>
+          <w:rFonts w:cstheme="minorHAnsi"/>
+          <w:color w:val="000000"/>
+          <w:szCs w:val="24"/>
+          <w:lang w:val="en-GB"/>
+        </w:rPr>
+        <w:t xml:space="preserve">        Currency = </w:t>
+      </w:r>
+      <w:proofErr w:type="gramStart"/>
+      <w:r>
+        <w:rPr>
+          <w:rFonts w:cstheme="minorHAnsi"/>
+          <w:color w:val="000000"/>
+          <w:szCs w:val="24"/>
+          <w:lang w:val="en-GB"/>
+        </w:rPr>
+        <w:t>0;</w:t>
+      </w:r>
+      <w:proofErr w:type="gramEnd"/>
+    </w:p>
+    <w:p>
+      <w:pPr>
+        <w:rPr>
+          <w:rFonts w:cstheme="minorHAnsi"/>
+          <w:color w:val="000000"/>
+          <w:szCs w:val="24"/>
+          <w:lang w:val="en-GB"/>
+        </w:rPr>
+      </w:pPr>
+      <w:r>
+        <w:rPr>
+          <w:rFonts w:cstheme="minorHAnsi"/>
+          <w:color w:val="000000"/>
+          <w:szCs w:val="24"/>
+          <w:lang w:val="en-GB"/>
+        </w:rPr>
+        <w:t xml:space="preserve">    }</w:t>
+      </w:r>
+    </w:p>
+    <w:p>
+      <w:pPr>
+        <w:rPr>
+          <w:rFonts w:cstheme="minorHAnsi"/>
+          <w:color w:val="000000"/>
+          <w:szCs w:val="24"/>
+          <w:lang w:val="en-GB"/>
+        </w:rPr>
+      </w:pPr>
+    </w:p>
+    <w:p>
+      <w:pPr>
+        <w:rPr>
+          <w:rFonts w:cstheme="minorHAnsi"/>
+          <w:color w:val="000000"/>
+          <w:szCs w:val="24"/>
+          <w:lang w:val="en-GB"/>
+        </w:rPr>
+      </w:pPr>
+      <w:r>
+        <w:rPr>
+          <w:rFonts w:cstheme="minorHAnsi"/>
+          <w:color w:val="000000"/>
+          <w:szCs w:val="24"/>
+          <w:lang w:val="en-GB"/>
+        </w:rPr>
+        <w:t xml:space="preserve">    // Update is called once per frame</w:t>
+      </w:r>
+    </w:p>
+    <w:p>
+      <w:pPr>
+        <w:rPr>
+          <w:rFonts w:cstheme="minorHAnsi"/>
+          <w:color w:val="000000"/>
+          <w:szCs w:val="24"/>
+          <w:lang w:val="en-GB"/>
+        </w:rPr>
+      </w:pPr>
+      <w:r>
+        <w:rPr>
+          <w:rFonts w:cstheme="minorHAnsi"/>
+          <w:color w:val="000000"/>
+          <w:szCs w:val="24"/>
+          <w:lang w:val="en-GB"/>
+        </w:rPr>
+        <w:t xml:space="preserve">    public void </w:t>
+      </w:r>
+      <w:proofErr w:type="spellStart"/>
+      <w:proofErr w:type="gramStart"/>
+      <w:r>
+        <w:rPr>
+          <w:rFonts w:cstheme="minorHAnsi"/>
+          <w:color w:val="000000"/>
+          <w:szCs w:val="24"/>
+          <w:lang w:val="en-GB"/>
+        </w:rPr>
+        <w:t>AddCurrency</w:t>
+      </w:r>
+      <w:proofErr w:type="spellEnd"/>
+      <w:r>
+        <w:rPr>
+          <w:rFonts w:cstheme="minorHAnsi"/>
+          <w:color w:val="000000"/>
+          <w:szCs w:val="24"/>
+          <w:lang w:val="en-GB"/>
+        </w:rPr>
+        <w:t>(</w:t>
+      </w:r>
+      <w:proofErr w:type="gramEnd"/>
+      <w:r>
+        <w:rPr>
+          <w:rFonts w:cstheme="minorHAnsi"/>
+          <w:color w:val="000000"/>
+          <w:szCs w:val="24"/>
+          <w:lang w:val="en-GB"/>
+        </w:rPr>
+        <w:t xml:space="preserve">int </w:t>
+      </w:r>
+      <w:proofErr w:type="spellStart"/>
+      <w:r>
+        <w:rPr>
+          <w:rFonts w:cstheme="minorHAnsi"/>
+          <w:color w:val="000000"/>
+          <w:szCs w:val="24"/>
+          <w:lang w:val="en-GB"/>
+        </w:rPr>
+        <w:t>extraCurrency</w:t>
+      </w:r>
+      <w:proofErr w:type="spellEnd"/>
+      <w:r>
+        <w:rPr>
+          <w:rFonts w:cstheme="minorHAnsi"/>
+          <w:color w:val="000000"/>
+          <w:szCs w:val="24"/>
+          <w:lang w:val="en-GB"/>
+        </w:rPr>
+        <w:t>)</w:t>
+      </w:r>
+    </w:p>
+    <w:p>
+      <w:pPr>
+        <w:rPr>
+          <w:rFonts w:cstheme="minorHAnsi"/>
+          <w:color w:val="000000"/>
+          <w:szCs w:val="24"/>
+          <w:lang w:val="en-GB"/>
+        </w:rPr>
+      </w:pPr>
+      <w:r>
+        <w:rPr>
+          <w:rFonts w:cstheme="minorHAnsi"/>
+          <w:color w:val="000000"/>
+          <w:szCs w:val="24"/>
+          <w:lang w:val="en-GB"/>
+        </w:rPr>
+        <w:t xml:space="preserve">    {</w:t>
+      </w:r>
+    </w:p>
+    <w:p>
+      <w:pPr>
+        <w:rPr>
+          <w:rFonts w:cstheme="minorHAnsi"/>
+          <w:color w:val="000000"/>
+          <w:szCs w:val="24"/>
+          <w:lang w:val="en-GB"/>
+        </w:rPr>
+      </w:pPr>
+      <w:r>
+        <w:rPr>
+          <w:rFonts w:cstheme="minorHAnsi"/>
+          <w:color w:val="000000"/>
+          <w:szCs w:val="24"/>
+          <w:lang w:val="en-GB"/>
+        </w:rPr>
+        <w:t xml:space="preserve">        Currency += </w:t>
+      </w:r>
+      <w:proofErr w:type="spellStart"/>
+      <w:proofErr w:type="gramStart"/>
+      <w:r>
+        <w:rPr>
+          <w:rFonts w:cstheme="minorHAnsi"/>
+          <w:color w:val="000000"/>
+          <w:szCs w:val="24"/>
+          <w:lang w:val="en-GB"/>
+        </w:rPr>
+        <w:t>extraCurrency</w:t>
+      </w:r>
+      <w:proofErr w:type="spellEnd"/>
+      <w:r>
+        <w:rPr>
+          <w:rFonts w:cstheme="minorHAnsi"/>
+          <w:color w:val="000000"/>
+          <w:szCs w:val="24"/>
+          <w:lang w:val="en-GB"/>
+        </w:rPr>
+        <w:t>;</w:t>
+      </w:r>
+      <w:proofErr w:type="gramEnd"/>
+    </w:p>
+    <w:p>
+      <w:pPr>
+        <w:rPr>
+          <w:rFonts w:cstheme="minorHAnsi"/>
+          <w:color w:val="000000"/>
+          <w:szCs w:val="24"/>
+          <w:lang w:val="en-GB"/>
+        </w:rPr>
+      </w:pPr>
+      <w:r>
+        <w:rPr>
+          <w:rFonts w:cstheme="minorHAnsi"/>
+          <w:color w:val="000000"/>
+          <w:szCs w:val="24"/>
+          <w:lang w:val="en-GB"/>
+        </w:rPr>
+        <w:lastRenderedPageBreak/>
+        <w:t xml:space="preserve">        </w:t>
+      </w:r>
+      <w:proofErr w:type="spellStart"/>
+      <w:r>
+        <w:rPr>
+          <w:rFonts w:cstheme="minorHAnsi"/>
+          <w:color w:val="000000"/>
+          <w:szCs w:val="24"/>
+          <w:lang w:val="en-GB"/>
+        </w:rPr>
+        <w:t>texttext</w:t>
+      </w:r>
+      <w:proofErr w:type="spellEnd"/>
+      <w:r>
+        <w:rPr>
+          <w:rFonts w:cstheme="minorHAnsi"/>
+          <w:color w:val="000000"/>
+          <w:szCs w:val="24"/>
+          <w:lang w:val="en-GB"/>
+        </w:rPr>
+        <w:t xml:space="preserve"> = "Currency: " + </w:t>
+      </w:r>
+      <w:proofErr w:type="gramStart"/>
+      <w:r>
+        <w:rPr>
+          <w:rFonts w:cstheme="minorHAnsi"/>
+          <w:color w:val="000000"/>
+          <w:szCs w:val="24"/>
+          <w:lang w:val="en-GB"/>
+        </w:rPr>
+        <w:t>Currency;</w:t>
+      </w:r>
+      <w:proofErr w:type="gramEnd"/>
+    </w:p>
+    <w:p>
+      <w:pPr>
+        <w:rPr>
+          <w:rFonts w:cstheme="minorHAnsi"/>
+          <w:color w:val="000000"/>
+          <w:szCs w:val="24"/>
+          <w:lang w:val="en-GB"/>
+        </w:rPr>
+      </w:pPr>
+      <w:r>
+        <w:rPr>
+          <w:rFonts w:cstheme="minorHAnsi"/>
+          <w:color w:val="000000"/>
+          <w:szCs w:val="24"/>
+          <w:lang w:val="en-GB"/>
+        </w:rPr>
+        <w:t xml:space="preserve">        </w:t>
+      </w:r>
+      <w:proofErr w:type="spellStart"/>
+      <w:r>
+        <w:rPr>
+          <w:rFonts w:cstheme="minorHAnsi"/>
+          <w:color w:val="000000"/>
+          <w:szCs w:val="24"/>
+          <w:lang w:val="en-GB"/>
+        </w:rPr>
+        <w:t>GetComponent</w:t>
+      </w:r>
+      <w:proofErr w:type="spellEnd"/>
+      <w:r>
+        <w:rPr>
+          <w:rFonts w:cstheme="minorHAnsi"/>
+          <w:color w:val="000000"/>
+          <w:szCs w:val="24"/>
+          <w:lang w:val="en-GB"/>
+        </w:rPr>
+        <w:t>&lt;Text</w:t>
+      </w:r>
+      <w:proofErr w:type="gramStart"/>
+      <w:r>
+        <w:rPr>
+          <w:rFonts w:cstheme="minorHAnsi"/>
+          <w:color w:val="000000"/>
+          <w:szCs w:val="24"/>
+          <w:lang w:val="en-GB"/>
+        </w:rPr>
+        <w:t>&gt;(</w:t>
+      </w:r>
+      <w:proofErr w:type="gramEnd"/>
+      <w:r>
+        <w:rPr>
+          <w:rFonts w:cstheme="minorHAnsi"/>
+          <w:color w:val="000000"/>
+          <w:szCs w:val="24"/>
+          <w:lang w:val="en-GB"/>
+        </w:rPr>
+        <w:t xml:space="preserve">).text = </w:t>
+      </w:r>
+      <w:proofErr w:type="spellStart"/>
+      <w:r>
+        <w:rPr>
+          <w:rFonts w:cstheme="minorHAnsi"/>
+          <w:color w:val="000000"/>
+          <w:szCs w:val="24"/>
+          <w:lang w:val="en-GB"/>
+        </w:rPr>
+        <w:t>texttext.ToString</w:t>
+      </w:r>
+      <w:proofErr w:type="spellEnd"/>
+      <w:r>
+        <w:rPr>
+          <w:rFonts w:cstheme="minorHAnsi"/>
+          <w:color w:val="000000"/>
+          <w:szCs w:val="24"/>
+          <w:lang w:val="en-GB"/>
+        </w:rPr>
+        <w:t>();</w:t>
+      </w:r>
+    </w:p>
+    <w:p>
+      <w:pPr>
+        <w:rPr>
+          <w:rFonts w:cstheme="minorHAnsi"/>
+          <w:color w:val="000000"/>
+          <w:szCs w:val="24"/>
+          <w:lang w:val="en-GB"/>
+        </w:rPr>
+      </w:pPr>
+      <w:r>
+        <w:rPr>
+          <w:rFonts w:cstheme="minorHAnsi"/>
+          <w:color w:val="000000"/>
+          <w:szCs w:val="24"/>
+          <w:lang w:val="en-GB"/>
+        </w:rPr>
+        <w:t xml:space="preserve">    }</w:t>
+      </w:r>
+    </w:p>
+    <w:p>
+      <w:pPr>
+        <w:rPr>
+          <w:rFonts w:cstheme="minorHAnsi"/>
+          <w:color w:val="000000"/>
+          <w:szCs w:val="24"/>
+          <w:lang w:val="en-GB"/>
+        </w:rPr>
+      </w:pPr>
+      <w:r>
+        <w:rPr>
+          <w:rFonts w:cstheme="minorHAnsi"/>
+          <w:color w:val="000000"/>
+          <w:szCs w:val="24"/>
+          <w:lang w:val="en-GB"/>
+        </w:rPr>
+        <w:t>}</w:t>
+      </w:r>
+    </w:p>
+    <w:p>
+      <w:pPr>
+        <w:pStyle w:val="Heading4"/>
+        <w:rPr>
+          <w:lang w:val="en-GB"/>
+        </w:rPr>
+      </w:pPr>
+      <w:r>
+        <w:rPr>
+          <w:lang w:val="en-GB"/>
+        </w:rPr>
+        <w:t>Fixes:</w:t>
+      </w:r>
+    </w:p>
+    <w:p>
+      <w:pPr>
+        <w:rPr>
+          <w:lang w:val="en-GB"/>
+        </w:rPr>
+      </w:pPr>
+      <w:r>
+        <w:rPr>
+          <w:lang w:val="en-GB"/>
+        </w:rPr>
+        <w:t>Works with Currency System</w:t>
+      </w:r>
+    </w:p>
+    <w:p>
+      <w:pPr>
+        <w:pStyle w:val="Heading5"/>
+      </w:pPr>
+      <w:r>
+        <w:t>Errors:</w:t>
+      </w:r>
+    </w:p>
+    <w:p>
+      <w:pPr>
+        <w:rPr>
+          <w:rFonts w:cstheme="minorHAnsi"/>
+          <w:color w:val="000000"/>
+          <w:szCs w:val="24"/>
+          <w:lang w:val="en-GB"/>
+        </w:rPr>
+      </w:pPr>
+      <w:r>
+        <w:rPr>
+          <w:rFonts w:cstheme="minorHAnsi"/>
+          <w:color w:val="000000"/>
+          <w:szCs w:val="24"/>
+          <w:lang w:val="en-GB"/>
+        </w:rPr>
+        <w:t>None</w:t>
+      </w:r>
+    </w:p>
+    <w:p>
+      <w:pPr>
+        <w:rPr>
+          <w:rFonts w:cstheme="minorHAnsi"/>
+          <w:color w:val="000000"/>
+          <w:szCs w:val="24"/>
+          <w:lang w:val="en-GB"/>
+        </w:rPr>
+      </w:pPr>
+    </w:p>
+    <w:p>
+      <w:pPr>
+        <w:rPr>
+          <w:rFonts w:cstheme="minorHAnsi"/>
+          <w:color w:val="000000"/>
+          <w:szCs w:val="24"/>
+          <w:lang w:val="en-GB"/>
+        </w:rPr>
+      </w:pPr>
+      <w:r>
+        <w:rPr>
+          <w:rFonts w:cstheme="minorHAnsi"/>
+          <w:color w:val="000000"/>
+          <w:szCs w:val="24"/>
+          <w:lang w:val="en-GB"/>
+        </w:rPr>
+        <w:t>---------------------------------------------------------------------------------------------------------------------</w:t>
+      </w:r>
     </w:p>
     <w:p/>
     <w:p>
@@ -14516,7 +19145,7 @@
   <w:style w:type="paragraph" w:default="1" w:styleId="Normal">
     <w:name w:val="Normal"/>
     <w:qFormat/>
-    <w:rsid w:val="005416F1"/>
+    <w:rsid w:val="0021472E"/>
     <w:pPr>
       <w:spacing w:after="0"/>
     </w:pPr>

</xml_diff>